<commit_message>
Modificación del primer entregable
</commit_message>
<xml_diff>
--- a/primer-entregable/IS-G1-SSR-deporte-y-desafio.docx
+++ b/primer-entregable/IS-G1-SSR-deporte-y-desafio.docx
@@ -303,7 +303,7 @@
     </w:p>
     <w:tbl>
       <w:tblPr>
-        <w:tblStyle w:val="Tablaconcuadrcula4-nfasis5"/>
+        <w:tblStyle w:val="Tabladecuadrcula4-nfasis5"/>
         <w:tblW w:w="0" w:type="auto"/>
         <w:tblLook w:val="04A0" w:firstRow="1" w:lastRow="0" w:firstColumn="1" w:lastColumn="0" w:noHBand="0" w:noVBand="1"/>
       </w:tblPr>
@@ -503,6 +503,15 @@
     </w:p>
     <w:sdt>
       <w:sdtPr>
+        <w:rPr>
+          <w:rFonts w:asciiTheme="minorHAnsi" w:eastAsiaTheme="minorHAnsi" w:hAnsiTheme="minorHAnsi" w:cstheme="minorBidi"/>
+          <w:b w:val="0"/>
+          <w:bCs w:val="0"/>
+          <w:color w:val="auto"/>
+          <w:sz w:val="24"/>
+          <w:szCs w:val="24"/>
+          <w:lang w:eastAsia="en-US"/>
+        </w:rPr>
         <w:id w:val="1857611854"/>
         <w:docPartObj>
           <w:docPartGallery w:val="Table of Contents"/>
@@ -511,12 +520,7 @@
       </w:sdtPr>
       <w:sdtEndPr>
         <w:rPr>
-          <w:rFonts w:asciiTheme="minorHAnsi" w:eastAsiaTheme="minorHAnsi" w:hAnsiTheme="minorHAnsi" w:cstheme="minorBidi"/>
           <w:noProof/>
-          <w:color w:val="auto"/>
-          <w:sz w:val="24"/>
-          <w:szCs w:val="24"/>
-          <w:lang w:eastAsia="en-US"/>
         </w:rPr>
       </w:sdtEndPr>
       <w:sdtContent>
@@ -534,8 +538,6 @@
               <w:lang w:eastAsia="es-ES_tradnl"/>
             </w:rPr>
           </w:pPr>
-          <w:bookmarkStart w:id="0" w:name="_GoBack"/>
-          <w:bookmarkEnd w:id="0"/>
         </w:p>
         <w:p>
           <w:pPr>
@@ -551,7 +553,9 @@
               <w:i w:val="0"/>
               <w:iCs w:val="0"/>
               <w:noProof/>
-              <w:lang w:eastAsia="es-ES_tradnl"/>
+              <w:sz w:val="22"/>
+              <w:szCs w:val="22"/>
+              <w:lang w:eastAsia="es-ES"/>
             </w:rPr>
           </w:pPr>
           <w:r>
@@ -571,7 +575,7 @@
             </w:rPr>
             <w:fldChar w:fldCharType="separate"/>
           </w:r>
-          <w:hyperlink w:anchor="_Toc527737318" w:history="1">
+          <w:hyperlink w:anchor="_Toc528406135" w:history="1">
             <w:r>
               <w:rPr>
                 <w:rStyle w:val="Hipervnculo"/>
@@ -587,7 +591,9 @@
                 <w:i w:val="0"/>
                 <w:iCs w:val="0"/>
                 <w:noProof/>
-                <w:lang w:eastAsia="es-ES_tradnl"/>
+                <w:sz w:val="22"/>
+                <w:szCs w:val="22"/>
+                <w:lang w:eastAsia="es-ES"/>
               </w:rPr>
               <w:tab/>
             </w:r>
@@ -617,7 +623,7 @@
                 <w:noProof/>
                 <w:webHidden/>
               </w:rPr>
-              <w:instrText xml:space="preserve"> PAGEREF _Toc527737318 \h </w:instrText>
+              <w:instrText xml:space="preserve"> PAGEREF _Toc528406135 \h </w:instrText>
             </w:r>
             <w:r>
               <w:rPr>
@@ -659,12 +665,10 @@
               <w:b w:val="0"/>
               <w:bCs w:val="0"/>
               <w:noProof/>
-              <w:sz w:val="24"/>
-              <w:szCs w:val="24"/>
-              <w:lang w:eastAsia="es-ES_tradnl"/>
+              <w:lang w:eastAsia="es-ES"/>
             </w:rPr>
           </w:pPr>
-          <w:hyperlink w:anchor="_Toc527737319" w:history="1">
+          <w:hyperlink w:anchor="_Toc528406136" w:history="1">
             <w:r>
               <w:rPr>
                 <w:rStyle w:val="Hipervnculo"/>
@@ -691,7 +695,7 @@
                 <w:noProof/>
                 <w:webHidden/>
               </w:rPr>
-              <w:instrText xml:space="preserve"> PAGEREF _Toc527737319 \h </w:instrText>
+              <w:instrText xml:space="preserve"> PAGEREF _Toc528406136 \h </w:instrText>
             </w:r>
             <w:r>
               <w:rPr>
@@ -733,12 +737,10 @@
               <w:b w:val="0"/>
               <w:bCs w:val="0"/>
               <w:noProof/>
-              <w:sz w:val="24"/>
-              <w:szCs w:val="24"/>
-              <w:lang w:eastAsia="es-ES_tradnl"/>
+              <w:lang w:eastAsia="es-ES"/>
             </w:rPr>
           </w:pPr>
-          <w:hyperlink w:anchor="_Toc527737320" w:history="1">
+          <w:hyperlink w:anchor="_Toc528406137" w:history="1">
             <w:r>
               <w:rPr>
                 <w:rStyle w:val="Hipervnculo"/>
@@ -765,7 +767,7 @@
                 <w:noProof/>
                 <w:webHidden/>
               </w:rPr>
-              <w:instrText xml:space="preserve"> PAGEREF _Toc527737320 \h </w:instrText>
+              <w:instrText xml:space="preserve"> PAGEREF _Toc528406137 \h </w:instrText>
             </w:r>
             <w:r>
               <w:rPr>
@@ -807,12 +809,10 @@
               <w:b w:val="0"/>
               <w:bCs w:val="0"/>
               <w:noProof/>
-              <w:sz w:val="24"/>
-              <w:szCs w:val="24"/>
-              <w:lang w:eastAsia="es-ES_tradnl"/>
+              <w:lang w:eastAsia="es-ES"/>
             </w:rPr>
           </w:pPr>
-          <w:hyperlink w:anchor="_Toc527737321" w:history="1">
+          <w:hyperlink w:anchor="_Toc528406138" w:history="1">
             <w:r>
               <w:rPr>
                 <w:rStyle w:val="Hipervnculo"/>
@@ -839,7 +839,7 @@
                 <w:noProof/>
                 <w:webHidden/>
               </w:rPr>
-              <w:instrText xml:space="preserve"> PAGEREF _Toc527737321 \h </w:instrText>
+              <w:instrText xml:space="preserve"> PAGEREF _Toc528406138 \h </w:instrText>
             </w:r>
             <w:r>
               <w:rPr>
@@ -881,12 +881,10 @@
               <w:b w:val="0"/>
               <w:bCs w:val="0"/>
               <w:noProof/>
-              <w:sz w:val="24"/>
-              <w:szCs w:val="24"/>
-              <w:lang w:eastAsia="es-ES_tradnl"/>
+              <w:lang w:eastAsia="es-ES"/>
             </w:rPr>
           </w:pPr>
-          <w:hyperlink w:anchor="_Toc527737322" w:history="1">
+          <w:hyperlink w:anchor="_Toc528406139" w:history="1">
             <w:r>
               <w:rPr>
                 <w:rStyle w:val="Hipervnculo"/>
@@ -913,7 +911,7 @@
                 <w:noProof/>
                 <w:webHidden/>
               </w:rPr>
-              <w:instrText xml:space="preserve"> PAGEREF _Toc527737322 \h </w:instrText>
+              <w:instrText xml:space="preserve"> PAGEREF _Toc528406139 \h </w:instrText>
             </w:r>
             <w:r>
               <w:rPr>
@@ -955,12 +953,10 @@
               <w:b w:val="0"/>
               <w:bCs w:val="0"/>
               <w:noProof/>
-              <w:sz w:val="24"/>
-              <w:szCs w:val="24"/>
-              <w:lang w:eastAsia="es-ES_tradnl"/>
+              <w:lang w:eastAsia="es-ES"/>
             </w:rPr>
           </w:pPr>
-          <w:hyperlink w:anchor="_Toc527737323" w:history="1">
+          <w:hyperlink w:anchor="_Toc528406140" w:history="1">
             <w:r>
               <w:rPr>
                 <w:rStyle w:val="Hipervnculo"/>
@@ -987,7 +983,7 @@
                 <w:noProof/>
                 <w:webHidden/>
               </w:rPr>
-              <w:instrText xml:space="preserve"> PAGEREF _Toc527737323 \h </w:instrText>
+              <w:instrText xml:space="preserve"> PAGEREF _Toc528406140 \h </w:instrText>
             </w:r>
             <w:r>
               <w:rPr>
@@ -1029,12 +1025,10 @@
               <w:b w:val="0"/>
               <w:bCs w:val="0"/>
               <w:noProof/>
-              <w:sz w:val="24"/>
-              <w:szCs w:val="24"/>
-              <w:lang w:eastAsia="es-ES_tradnl"/>
+              <w:lang w:eastAsia="es-ES"/>
             </w:rPr>
           </w:pPr>
-          <w:hyperlink w:anchor="_Toc527737324" w:history="1">
+          <w:hyperlink w:anchor="_Toc528406141" w:history="1">
             <w:r>
               <w:rPr>
                 <w:rStyle w:val="Hipervnculo"/>
@@ -1061,7 +1055,7 @@
                 <w:noProof/>
                 <w:webHidden/>
               </w:rPr>
-              <w:instrText xml:space="preserve"> PAGEREF _Toc527737324 \h </w:instrText>
+              <w:instrText xml:space="preserve"> PAGEREF _Toc528406141 \h </w:instrText>
             </w:r>
             <w:r>
               <w:rPr>
@@ -1106,10 +1100,12 @@
               <w:i w:val="0"/>
               <w:iCs w:val="0"/>
               <w:noProof/>
-              <w:lang w:eastAsia="es-ES_tradnl"/>
+              <w:sz w:val="22"/>
+              <w:szCs w:val="22"/>
+              <w:lang w:eastAsia="es-ES"/>
             </w:rPr>
           </w:pPr>
-          <w:hyperlink w:anchor="_Toc527737325" w:history="1">
+          <w:hyperlink w:anchor="_Toc528406142" w:history="1">
             <w:r>
               <w:rPr>
                 <w:rStyle w:val="Hipervnculo"/>
@@ -1125,7 +1121,9 @@
                 <w:i w:val="0"/>
                 <w:iCs w:val="0"/>
                 <w:noProof/>
-                <w:lang w:eastAsia="es-ES_tradnl"/>
+                <w:sz w:val="22"/>
+                <w:szCs w:val="22"/>
+                <w:lang w:eastAsia="es-ES"/>
               </w:rPr>
               <w:tab/>
             </w:r>
@@ -1155,7 +1153,7 @@
                 <w:noProof/>
                 <w:webHidden/>
               </w:rPr>
-              <w:instrText xml:space="preserve"> PAGEREF _Toc527737325 \h </w:instrText>
+              <w:instrText xml:space="preserve"> PAGEREF _Toc528406142 \h </w:instrText>
             </w:r>
             <w:r>
               <w:rPr>
@@ -1200,10 +1198,12 @@
               <w:i w:val="0"/>
               <w:iCs w:val="0"/>
               <w:noProof/>
-              <w:lang w:eastAsia="es-ES_tradnl"/>
+              <w:sz w:val="22"/>
+              <w:szCs w:val="22"/>
+              <w:lang w:eastAsia="es-ES"/>
             </w:rPr>
           </w:pPr>
-          <w:hyperlink w:anchor="_Toc527737326" w:history="1">
+          <w:hyperlink w:anchor="_Toc528406143" w:history="1">
             <w:r>
               <w:rPr>
                 <w:rStyle w:val="Hipervnculo"/>
@@ -1219,7 +1219,9 @@
                 <w:i w:val="0"/>
                 <w:iCs w:val="0"/>
                 <w:noProof/>
-                <w:lang w:eastAsia="es-ES_tradnl"/>
+                <w:sz w:val="22"/>
+                <w:szCs w:val="22"/>
+                <w:lang w:eastAsia="es-ES"/>
               </w:rPr>
               <w:tab/>
             </w:r>
@@ -1249,7 +1251,7 @@
                 <w:noProof/>
                 <w:webHidden/>
               </w:rPr>
-              <w:instrText xml:space="preserve"> PAGEREF _Toc527737326 \h </w:instrText>
+              <w:instrText xml:space="preserve"> PAGEREF _Toc528406143 \h </w:instrText>
             </w:r>
             <w:r>
               <w:rPr>
@@ -1291,18 +1293,16 @@
               <w:b w:val="0"/>
               <w:bCs w:val="0"/>
               <w:noProof/>
-              <w:sz w:val="24"/>
-              <w:szCs w:val="24"/>
-              <w:lang w:eastAsia="es-ES_tradnl"/>
+              <w:lang w:eastAsia="es-ES"/>
             </w:rPr>
           </w:pPr>
-          <w:hyperlink w:anchor="_Toc527737327" w:history="1">
+          <w:hyperlink w:anchor="_Toc528406144" w:history="1">
             <w:r>
               <w:rPr>
                 <w:rStyle w:val="Hipervnculo"/>
                 <w:noProof/>
               </w:rPr>
-              <w:t>Tipos de usuarios</w:t>
+              <w:t>Expectativas del sistema</w:t>
             </w:r>
             <w:r>
               <w:rPr>
@@ -1323,7 +1323,7 @@
                 <w:noProof/>
                 <w:webHidden/>
               </w:rPr>
-              <w:instrText xml:space="preserve"> PAGEREF _Toc527737327 \h </w:instrText>
+              <w:instrText xml:space="preserve"> PAGEREF _Toc528406144 \h </w:instrText>
             </w:r>
             <w:r>
               <w:rPr>
@@ -1365,17 +1365,87 @@
               <w:b w:val="0"/>
               <w:bCs w:val="0"/>
               <w:noProof/>
-              <w:sz w:val="24"/>
-              <w:szCs w:val="24"/>
-              <w:lang w:eastAsia="es-ES_tradnl"/>
+              <w:lang w:eastAsia="es-ES"/>
             </w:rPr>
           </w:pPr>
-          <w:hyperlink w:anchor="_Toc527737328" w:history="1">
+          <w:hyperlink w:anchor="_Toc528406145" w:history="1">
             <w:r>
               <w:rPr>
                 <w:rStyle w:val="Hipervnculo"/>
                 <w:noProof/>
               </w:rPr>
+              <w:t>Tipos de usuarios</w:t>
+            </w:r>
+            <w:r>
+              <w:rPr>
+                <w:noProof/>
+                <w:webHidden/>
+              </w:rPr>
+              <w:tab/>
+            </w:r>
+            <w:r>
+              <w:rPr>
+                <w:noProof/>
+                <w:webHidden/>
+              </w:rPr>
+              <w:fldChar w:fldCharType="begin"/>
+            </w:r>
+            <w:r>
+              <w:rPr>
+                <w:noProof/>
+                <w:webHidden/>
+              </w:rPr>
+              <w:instrText xml:space="preserve"> PAGEREF _Toc528406145 \h </w:instrText>
+            </w:r>
+            <w:r>
+              <w:rPr>
+                <w:noProof/>
+                <w:webHidden/>
+              </w:rPr>
+            </w:r>
+            <w:r>
+              <w:rPr>
+                <w:noProof/>
+                <w:webHidden/>
+              </w:rPr>
+              <w:fldChar w:fldCharType="separate"/>
+            </w:r>
+            <w:r>
+              <w:rPr>
+                <w:noProof/>
+                <w:webHidden/>
+              </w:rPr>
+              <w:t>9</w:t>
+            </w:r>
+            <w:r>
+              <w:rPr>
+                <w:noProof/>
+                <w:webHidden/>
+              </w:rPr>
+              <w:fldChar w:fldCharType="end"/>
+            </w:r>
+          </w:hyperlink>
+        </w:p>
+        <w:p>
+          <w:pPr>
+            <w:pStyle w:val="TDC2"/>
+            <w:tabs>
+              <w:tab w:val="right" w:leader="dot" w:pos="8488"/>
+            </w:tabs>
+            <w:rPr>
+              <w:rFonts w:eastAsiaTheme="minorEastAsia"/>
+              <w:b w:val="0"/>
+              <w:bCs w:val="0"/>
+              <w:noProof/>
+              <w:lang w:eastAsia="es-ES"/>
+            </w:rPr>
+          </w:pPr>
+          <w:hyperlink w:anchor="_Toc528406146" w:history="1">
+            <w:r>
+              <w:rPr>
+                <w:rStyle w:val="Hipervnculo"/>
+                <w:noProof/>
+              </w:rPr>
               <w:t>Requisitos generales</w:t>
             </w:r>
             <w:r>
@@ -1397,7 +1467,7 @@
                 <w:noProof/>
                 <w:webHidden/>
               </w:rPr>
-              <w:instrText xml:space="preserve"> PAGEREF _Toc527737328 \h </w:instrText>
+              <w:instrText xml:space="preserve"> PAGEREF _Toc528406146 \h </w:instrText>
             </w:r>
             <w:r>
               <w:rPr>
@@ -1518,32 +1588,32 @@
           <w:numId w:val="8"/>
         </w:numPr>
       </w:pPr>
-      <w:bookmarkStart w:id="1" w:name="_Toc527737318"/>
+      <w:bookmarkStart w:id="0" w:name="_Toc528406135"/>
       <w:r>
         <w:lastRenderedPageBreak/>
         <w:t>INTRODUCCIÓN AL PROBLEMA</w:t>
       </w:r>
+      <w:bookmarkEnd w:id="0"/>
+    </w:p>
+    <w:p>
+      <w:pPr>
+        <w:pStyle w:val="Ttulo3"/>
+      </w:pPr>
+    </w:p>
+    <w:p>
+      <w:pPr>
+        <w:pStyle w:val="Ttulo2"/>
+      </w:pPr>
+    </w:p>
+    <w:p>
+      <w:pPr>
+        <w:pStyle w:val="Ttulo2"/>
+      </w:pPr>
+      <w:bookmarkStart w:id="1" w:name="_Toc528406136"/>
+      <w:r>
+        <w:t>Sobre el cliente</w:t>
+      </w:r>
       <w:bookmarkEnd w:id="1"/>
-    </w:p>
-    <w:p>
-      <w:pPr>
-        <w:pStyle w:val="Ttulo3"/>
-      </w:pPr>
-    </w:p>
-    <w:p>
-      <w:pPr>
-        <w:pStyle w:val="Ttulo2"/>
-      </w:pPr>
-    </w:p>
-    <w:p>
-      <w:pPr>
-        <w:pStyle w:val="Ttulo2"/>
-      </w:pPr>
-      <w:bookmarkStart w:id="2" w:name="_Toc527737319"/>
-      <w:r>
-        <w:t>Sobre el cliente</w:t>
-      </w:r>
-      <w:bookmarkEnd w:id="2"/>
     </w:p>
     <w:p/>
     <w:p>
@@ -1685,10 +1755,104 @@
       <w:pPr>
         <w:pStyle w:val="Ttulo2"/>
       </w:pPr>
-      <w:bookmarkStart w:id="3" w:name="_Toc527737320"/>
+      <w:bookmarkStart w:id="2" w:name="_Toc528406137"/>
       <w:r>
         <w:t>Sobre los usuarios</w:t>
       </w:r>
+      <w:bookmarkEnd w:id="2"/>
+    </w:p>
+    <w:p/>
+    <w:p>
+      <w:pPr>
+        <w:jc w:val="both"/>
+        <w:rPr>
+          <w:sz w:val="22"/>
+        </w:rPr>
+      </w:pPr>
+      <w:r>
+        <w:rPr>
+          <w:sz w:val="22"/>
+        </w:rPr>
+        <w:t>Los principales usuarios a los que va dirig</w:t>
+      </w:r>
+      <w:r>
+        <w:rPr>
+          <w:sz w:val="22"/>
+        </w:rPr>
+        <w:t>ida</w:t>
+      </w:r>
+      <w:r>
+        <w:rPr>
+          <w:sz w:val="22"/>
+        </w:rPr>
+        <w:t xml:space="preserve"> la labor que se realiza desde Deporte y Desafío son personas con algún tipo de discapacidad, sin importar el tipo de esta, ya que todos los programas deportivos de la fundación son de carácter inclusivo.</w:t>
+      </w:r>
+    </w:p>
+    <w:p>
+      <w:pPr>
+        <w:jc w:val="both"/>
+        <w:rPr>
+          <w:sz w:val="22"/>
+        </w:rPr>
+      </w:pPr>
+    </w:p>
+    <w:p>
+      <w:pPr>
+        <w:jc w:val="both"/>
+        <w:rPr>
+          <w:sz w:val="22"/>
+        </w:rPr>
+      </w:pPr>
+      <w:r>
+        <w:rPr>
+          <w:sz w:val="22"/>
+        </w:rPr>
+        <w:t>Para diferenciar bien los perfiles y roles a la hora de llevar a cabo su labor, Deporte y Desafío identifica a este conjunto de personas como participantes, ya que son los protagonistas de los diferentes programas y actividades.</w:t>
+      </w:r>
+    </w:p>
+    <w:p>
+      <w:pPr>
+        <w:jc w:val="both"/>
+        <w:rPr>
+          <w:sz w:val="22"/>
+        </w:rPr>
+      </w:pPr>
+    </w:p>
+    <w:p>
+      <w:pPr>
+        <w:jc w:val="both"/>
+        <w:rPr>
+          <w:sz w:val="22"/>
+        </w:rPr>
+      </w:pPr>
+      <w:r>
+        <w:rPr>
+          <w:sz w:val="22"/>
+        </w:rPr>
+        <w:t>También los tutores legales (familiares, responsables de centro, etc.) tienen un importante papel dentro del grupo de los usuarios, ya que en el caso de que el participante sea menor de edad o no tenga un alto grado de discapacidad, son los que está en contacto directo con la fundación para realizar los trámites de autorización, inscripción y representación del participante.</w:t>
+      </w:r>
+    </w:p>
+    <w:p>
+      <w:pPr>
+        <w:ind w:firstLine="708"/>
+        <w:rPr>
+          <w:sz w:val="22"/>
+        </w:rPr>
+      </w:pPr>
+    </w:p>
+    <w:p>
+      <w:pPr>
+        <w:pStyle w:val="Ttulo3"/>
+      </w:pPr>
+    </w:p>
+    <w:p>
+      <w:pPr>
+        <w:pStyle w:val="Ttulo2"/>
+      </w:pPr>
+      <w:bookmarkStart w:id="3" w:name="_Toc528406138"/>
+      <w:r>
+        <w:t>Estructura organizacional</w:t>
+      </w:r>
       <w:bookmarkEnd w:id="3"/>
     </w:p>
     <w:p/>
@@ -1703,115 +1867,7 @@
         <w:rPr>
           <w:sz w:val="22"/>
         </w:rPr>
-        <w:t>Los principales usuarios a los que va dirig</w:t>
-      </w:r>
-      <w:r>
-        <w:rPr>
-          <w:sz w:val="22"/>
-        </w:rPr>
-        <w:t>ida</w:t>
-      </w:r>
-      <w:r>
-        <w:rPr>
-          <w:sz w:val="22"/>
-        </w:rPr>
-        <w:t xml:space="preserve"> la labor que se realiza desde Deporte y Desafío son personas con algún tipo de discapacidad, sin importar el tipo de esta, ya que todos los programas deportivos de la fundación son de carácter inclusivo.</w:t>
-      </w:r>
-    </w:p>
-    <w:p>
-      <w:pPr>
-        <w:jc w:val="both"/>
-        <w:rPr>
-          <w:sz w:val="22"/>
-        </w:rPr>
-      </w:pPr>
-    </w:p>
-    <w:p>
-      <w:pPr>
-        <w:jc w:val="both"/>
-        <w:rPr>
-          <w:sz w:val="22"/>
-        </w:rPr>
-      </w:pPr>
-      <w:r>
-        <w:rPr>
-          <w:sz w:val="22"/>
-        </w:rPr>
-        <w:t>Para diferenciar bien los perfiles y roles a la hora de llevar a cabo su labor, Deporte y Desafío identifica a este conjunto de personas como participantes, ya que son los protagonistas de los diferentes programas y actividades.</w:t>
-      </w:r>
-    </w:p>
-    <w:p>
-      <w:pPr>
-        <w:jc w:val="both"/>
-        <w:rPr>
-          <w:sz w:val="22"/>
-        </w:rPr>
-      </w:pPr>
-    </w:p>
-    <w:p>
-      <w:pPr>
-        <w:jc w:val="both"/>
-        <w:rPr>
-          <w:sz w:val="22"/>
-        </w:rPr>
-      </w:pPr>
-      <w:r>
-        <w:rPr>
-          <w:sz w:val="22"/>
-        </w:rPr>
-        <w:t>También los tutores legales (familiares, responsables de centro, etc.) tienen un importante papel dentro del grupo de los usuarios, ya que en el caso de que el participante sea menor de edad o no tenga un alto grado de discapacidad, son los que está en contacto directo con la fundación para realizar los trámites de autorización, inscripción y representación del participante.</w:t>
-      </w:r>
-    </w:p>
-    <w:p>
-      <w:pPr>
-        <w:ind w:firstLine="708"/>
-        <w:rPr>
-          <w:sz w:val="22"/>
-        </w:rPr>
-      </w:pPr>
-    </w:p>
-    <w:p>
-      <w:pPr>
-        <w:pStyle w:val="Ttulo3"/>
-      </w:pPr>
-    </w:p>
-    <w:p>
-      <w:pPr>
-        <w:pStyle w:val="Ttulo2"/>
-      </w:pPr>
-      <w:bookmarkStart w:id="4" w:name="_Toc527737321"/>
-      <w:r>
-        <w:t>Estructura organizacional</w:t>
-      </w:r>
-      <w:bookmarkEnd w:id="4"/>
-    </w:p>
-    <w:p/>
-    <w:p>
-      <w:pPr>
-        <w:jc w:val="both"/>
-        <w:rPr>
-          <w:sz w:val="22"/>
-        </w:rPr>
-      </w:pPr>
-      <w:r>
-        <w:rPr>
-          <w:sz w:val="22"/>
-        </w:rPr>
-        <w:t xml:space="preserve">La fundación está presidida por Jorge Pérez de </w:t>
-      </w:r>
-      <w:proofErr w:type="spellStart"/>
-      <w:r>
-        <w:rPr>
-          <w:sz w:val="22"/>
-        </w:rPr>
-        <w:t>Leza</w:t>
-      </w:r>
-      <w:proofErr w:type="spellEnd"/>
-      <w:r>
-        <w:rPr>
-          <w:sz w:val="22"/>
-        </w:rPr>
-        <w:t>, cargo de carácter institucional, quien encabeza el patronato que administra la fundación. Además, existe un patronato de honor con mero carácter institucional.</w:t>
+        <w:t>La fundación está presidida por Jorge Pérez de Leza, cargo de carácter institucional, quien encabeza el patronato que administra la fundación. Además, existe un patronato de honor con mero carácter institucional.</w:t>
       </w:r>
     </w:p>
     <w:p>
@@ -1875,10 +1931,136 @@
       <w:pPr>
         <w:pStyle w:val="Ttulo2"/>
       </w:pPr>
-      <w:bookmarkStart w:id="5" w:name="_Toc527737322"/>
+      <w:bookmarkStart w:id="4" w:name="_Toc528406139"/>
       <w:r>
         <w:t>Gestión de proyectos</w:t>
       </w:r>
+      <w:bookmarkEnd w:id="4"/>
+    </w:p>
+    <w:p/>
+    <w:p>
+      <w:pPr>
+        <w:jc w:val="both"/>
+        <w:rPr>
+          <w:sz w:val="22"/>
+        </w:rPr>
+      </w:pPr>
+      <w:r>
+        <w:rPr>
+          <w:sz w:val="22"/>
+        </w:rPr>
+        <w:t>Deporte y Desafío presenta a sus distintos patrocinadores proyectos por cada actividad o programa deportivo que pretende realizar, con el fin de obtener la financiación necesaria.</w:t>
+      </w:r>
+    </w:p>
+    <w:p>
+      <w:pPr>
+        <w:jc w:val="both"/>
+        <w:rPr>
+          <w:sz w:val="22"/>
+        </w:rPr>
+      </w:pPr>
+    </w:p>
+    <w:p>
+      <w:pPr>
+        <w:jc w:val="both"/>
+        <w:rPr>
+          <w:sz w:val="22"/>
+        </w:rPr>
+      </w:pPr>
+      <w:r>
+        <w:rPr>
+          <w:sz w:val="22"/>
+        </w:rPr>
+        <w:t>A la hora de llevar a cabo cada uno de los proyectos, la labor de gestión, ejecución, seguimiento y evaluación recae en el equipo de cuatro coordinadoras, con la directora general al frente del mismo.</w:t>
+      </w:r>
+    </w:p>
+    <w:p>
+      <w:pPr>
+        <w:jc w:val="both"/>
+        <w:rPr>
+          <w:sz w:val="22"/>
+        </w:rPr>
+      </w:pPr>
+    </w:p>
+    <w:p>
+      <w:pPr>
+        <w:jc w:val="both"/>
+        <w:rPr>
+          <w:sz w:val="22"/>
+        </w:rPr>
+      </w:pPr>
+      <w:r>
+        <w:rPr>
+          <w:sz w:val="22"/>
+        </w:rPr>
+        <w:t>Este trabajo integral comprende desde la búsqueda y selección de los participantes con discapacidad que formarán parte de las actividades, la formación y dirección del grupo de voluntarios, la localización de los espacios para la realización de actividades, hacer presupuestos, receptar facturas, etc. así como las correspondientes labores de gestión diaria de oficina.</w:t>
+      </w:r>
+    </w:p>
+    <w:p>
+      <w:pPr>
+        <w:jc w:val="both"/>
+        <w:rPr>
+          <w:sz w:val="22"/>
+        </w:rPr>
+      </w:pPr>
+    </w:p>
+    <w:p>
+      <w:pPr>
+        <w:jc w:val="both"/>
+        <w:rPr>
+          <w:sz w:val="22"/>
+        </w:rPr>
+      </w:pPr>
+      <w:r>
+        <w:rPr>
+          <w:sz w:val="22"/>
+        </w:rPr>
+        <w:t>Deporte y Desafío también cuenta con la figura de un director técnico en Sierra Nevada, siendo él el enlace entre la sede de Madrid y las actividades en la nieve que se realizan en Granada.</w:t>
+      </w:r>
+    </w:p>
+    <w:p>
+      <w:pPr>
+        <w:jc w:val="both"/>
+        <w:rPr>
+          <w:sz w:val="22"/>
+        </w:rPr>
+      </w:pPr>
+    </w:p>
+    <w:p>
+      <w:pPr>
+        <w:jc w:val="both"/>
+        <w:rPr>
+          <w:sz w:val="22"/>
+        </w:rPr>
+      </w:pPr>
+      <w:r>
+        <w:rPr>
+          <w:sz w:val="22"/>
+        </w:rPr>
+        <w:t>También existe una persona encargada de la contabilidad de la fundación.</w:t>
+      </w:r>
+    </w:p>
+    <w:p>
+      <w:pPr>
+        <w:ind w:firstLine="708"/>
+        <w:rPr>
+          <w:sz w:val="22"/>
+        </w:rPr>
+      </w:pPr>
+    </w:p>
+    <w:p>
+      <w:pPr>
+        <w:pStyle w:val="Ttulo3"/>
+      </w:pPr>
+    </w:p>
+    <w:p>
+      <w:pPr>
+        <w:pStyle w:val="Ttulo2"/>
+      </w:pPr>
+      <w:bookmarkStart w:id="5" w:name="_Toc528406140"/>
+      <w:r>
+        <w:t>Medición de resultados y evaluación de proyectos</w:t>
+      </w:r>
       <w:bookmarkEnd w:id="5"/>
     </w:p>
     <w:p/>
@@ -1893,240 +2075,114 @@
         <w:rPr>
           <w:sz w:val="22"/>
         </w:rPr>
-        <w:t>Deporte y Desafío presenta a sus distintos patrocinadores proyectos por cada actividad o programa deportivo que pretende realizar, con el fin de obtener la financiación necesaria.</w:t>
-      </w:r>
-    </w:p>
-    <w:p>
-      <w:pPr>
-        <w:jc w:val="both"/>
-        <w:rPr>
-          <w:sz w:val="22"/>
-        </w:rPr>
-      </w:pPr>
-    </w:p>
-    <w:p>
-      <w:pPr>
-        <w:jc w:val="both"/>
-        <w:rPr>
-          <w:sz w:val="22"/>
-        </w:rPr>
-      </w:pPr>
-      <w:r>
-        <w:rPr>
-          <w:sz w:val="22"/>
-        </w:rPr>
-        <w:t>A la hora de llevar a cabo cada uno de los proyectos, la labor de gestión, ejecución, seguimiento y evaluación recae en el equipo de cuatro coordinadoras, con la directora general al frente del mismo.</w:t>
-      </w:r>
-    </w:p>
-    <w:p>
-      <w:pPr>
-        <w:jc w:val="both"/>
-        <w:rPr>
-          <w:sz w:val="22"/>
-        </w:rPr>
-      </w:pPr>
-    </w:p>
-    <w:p>
-      <w:pPr>
-        <w:jc w:val="both"/>
-        <w:rPr>
-          <w:sz w:val="22"/>
-        </w:rPr>
-      </w:pPr>
-      <w:r>
-        <w:rPr>
-          <w:sz w:val="22"/>
-        </w:rPr>
-        <w:t>Este trabajo integral comprende desde la búsqueda y selección de los participantes con discapacidad que formarán parte de las actividades, la formación y dirección del grupo de voluntarios, la localización de los espacios para la realización de actividades, hacer presupuestos, receptar facturas, etc. así como las correspondientes labores de gestión diaria de oficina.</w:t>
-      </w:r>
-    </w:p>
-    <w:p>
-      <w:pPr>
-        <w:jc w:val="both"/>
-        <w:rPr>
-          <w:sz w:val="22"/>
-        </w:rPr>
-      </w:pPr>
-    </w:p>
-    <w:p>
-      <w:pPr>
-        <w:jc w:val="both"/>
-        <w:rPr>
-          <w:sz w:val="22"/>
-        </w:rPr>
-      </w:pPr>
-      <w:r>
-        <w:rPr>
-          <w:sz w:val="22"/>
-        </w:rPr>
-        <w:t>Deporte y Desafío también cuenta con la figura de un director técnico en Sierra Nevada, siendo él el enlace entre la sede de Madrid y las actividades en la nieve que se realizan en Granada.</w:t>
-      </w:r>
-    </w:p>
-    <w:p>
-      <w:pPr>
-        <w:jc w:val="both"/>
-        <w:rPr>
-          <w:sz w:val="22"/>
-        </w:rPr>
-      </w:pPr>
-    </w:p>
-    <w:p>
-      <w:pPr>
-        <w:jc w:val="both"/>
-        <w:rPr>
-          <w:sz w:val="22"/>
-        </w:rPr>
-      </w:pPr>
-      <w:r>
-        <w:rPr>
-          <w:sz w:val="22"/>
-        </w:rPr>
-        <w:t>También existe una persona encargada de la contabilidad de la fundación.</w:t>
-      </w:r>
-    </w:p>
-    <w:p>
-      <w:pPr>
-        <w:ind w:firstLine="708"/>
-        <w:rPr>
-          <w:sz w:val="22"/>
-        </w:rPr>
-      </w:pPr>
-    </w:p>
-    <w:p>
-      <w:pPr>
-        <w:pStyle w:val="Ttulo3"/>
-      </w:pPr>
-    </w:p>
+        <w:t>El método de medición a través del cual el equipo de cuatro coordinadoras de programas deportivos lleva a acabo la evaluación de proyectos es la observación participante.</w:t>
+      </w:r>
+    </w:p>
+    <w:p>
+      <w:pPr>
+        <w:jc w:val="both"/>
+        <w:rPr>
+          <w:sz w:val="22"/>
+        </w:rPr>
+      </w:pPr>
+    </w:p>
+    <w:p>
+      <w:pPr>
+        <w:jc w:val="both"/>
+        <w:rPr>
+          <w:sz w:val="22"/>
+        </w:rPr>
+      </w:pPr>
+      <w:r>
+        <w:rPr>
+          <w:sz w:val="22"/>
+        </w:rPr>
+        <w:t>También realizan encuestas a los participantes y voluntarios para obtener las valoraciones sobre las diferentes actividades ejecutadas.</w:t>
+      </w:r>
+    </w:p>
+    <w:p>
+      <w:pPr>
+        <w:jc w:val="both"/>
+        <w:rPr>
+          <w:sz w:val="22"/>
+        </w:rPr>
+      </w:pPr>
+    </w:p>
+    <w:p>
+      <w:pPr>
+        <w:jc w:val="both"/>
+        <w:rPr>
+          <w:sz w:val="22"/>
+        </w:rPr>
+      </w:pPr>
+      <w:r>
+        <w:rPr>
+          <w:sz w:val="22"/>
+        </w:rPr>
+        <w:t>Todos estos datos, en su mayoría de carácter cualitativo, son transmitidos a las empresas patrocinadoras partícipes en el proyecto en cuestión en forma de informes o memorias.</w:t>
+      </w:r>
+    </w:p>
+    <w:p>
+      <w:pPr>
+        <w:jc w:val="both"/>
+        <w:rPr>
+          <w:sz w:val="22"/>
+        </w:rPr>
+      </w:pPr>
+    </w:p>
+    <w:p>
+      <w:pPr>
+        <w:jc w:val="both"/>
+        <w:rPr>
+          <w:sz w:val="22"/>
+        </w:rPr>
+      </w:pPr>
+      <w:r>
+        <w:rPr>
+          <w:sz w:val="22"/>
+        </w:rPr>
+        <w:t>Deporte y Desafío no cuenta con ninguna herramienta para gestionar todos los datos generados en el proceso de evaluación de proyectos.</w:t>
+      </w:r>
+    </w:p>
+    <w:p>
+      <w:pPr>
+        <w:rPr>
+          <w:sz w:val="22"/>
+        </w:rPr>
+      </w:pPr>
+    </w:p>
+    <w:p>
+      <w:pPr>
+        <w:rPr>
+          <w:sz w:val="22"/>
+        </w:rPr>
+      </w:pPr>
+    </w:p>
+    <w:p>
+      <w:pPr>
+        <w:rPr>
+          <w:sz w:val="22"/>
+        </w:rPr>
+      </w:pPr>
+    </w:p>
+    <w:p>
+      <w:pPr>
+        <w:rPr>
+          <w:sz w:val="22"/>
+        </w:rPr>
+      </w:pPr>
+    </w:p>
+    <w:p/>
     <w:p>
       <w:pPr>
         <w:pStyle w:val="Ttulo2"/>
       </w:pPr>
-      <w:bookmarkStart w:id="6" w:name="_Toc527737323"/>
-      <w:r>
-        <w:t>Medición de resultados y evaluación de proyectos</w:t>
-      </w:r>
-      <w:bookmarkEnd w:id="6"/>
-    </w:p>
-    <w:p/>
-    <w:p>
-      <w:pPr>
-        <w:jc w:val="both"/>
-        <w:rPr>
-          <w:sz w:val="22"/>
-        </w:rPr>
-      </w:pPr>
-      <w:r>
-        <w:rPr>
-          <w:sz w:val="22"/>
-        </w:rPr>
-        <w:t>El método de medición a través del cual el equipo de cuatro coordinadoras de programas deportivos lleva a acabo la evaluación de proyectos es la observación participante.</w:t>
-      </w:r>
-    </w:p>
-    <w:p>
-      <w:pPr>
-        <w:jc w:val="both"/>
-        <w:rPr>
-          <w:sz w:val="22"/>
-        </w:rPr>
-      </w:pPr>
-    </w:p>
-    <w:p>
-      <w:pPr>
-        <w:jc w:val="both"/>
-        <w:rPr>
-          <w:sz w:val="22"/>
-        </w:rPr>
-      </w:pPr>
-      <w:r>
-        <w:rPr>
-          <w:sz w:val="22"/>
-        </w:rPr>
-        <w:t>También realizan encuestas a los participantes y voluntarios para obtener las valoraciones sobre las diferentes actividades ejecutadas.</w:t>
-      </w:r>
-    </w:p>
-    <w:p>
-      <w:pPr>
-        <w:jc w:val="both"/>
-        <w:rPr>
-          <w:sz w:val="22"/>
-        </w:rPr>
-      </w:pPr>
-    </w:p>
-    <w:p>
-      <w:pPr>
-        <w:jc w:val="both"/>
-        <w:rPr>
-          <w:sz w:val="22"/>
-        </w:rPr>
-      </w:pPr>
-      <w:r>
-        <w:rPr>
-          <w:sz w:val="22"/>
-        </w:rPr>
-        <w:t>Todos estos datos, en su mayoría de carácter cualitativo, son transmitidos a las empresas patrocinadoras partícipes en el proyecto en cuestión en forma de informes o memorias.</w:t>
-      </w:r>
-    </w:p>
-    <w:p>
-      <w:pPr>
-        <w:jc w:val="both"/>
-        <w:rPr>
-          <w:sz w:val="22"/>
-        </w:rPr>
-      </w:pPr>
-    </w:p>
-    <w:p>
-      <w:pPr>
-        <w:jc w:val="both"/>
-        <w:rPr>
-          <w:sz w:val="22"/>
-        </w:rPr>
-      </w:pPr>
-      <w:r>
-        <w:rPr>
-          <w:sz w:val="22"/>
-        </w:rPr>
-        <w:t>Deporte y Desafío no cuenta con ninguna herramienta para gestionar todos los datos generados en el proceso de evaluación de proyectos.</w:t>
-      </w:r>
-    </w:p>
-    <w:p>
-      <w:pPr>
-        <w:rPr>
-          <w:sz w:val="22"/>
-        </w:rPr>
-      </w:pPr>
-    </w:p>
-    <w:p>
-      <w:pPr>
-        <w:rPr>
-          <w:sz w:val="22"/>
-        </w:rPr>
-      </w:pPr>
-    </w:p>
-    <w:p>
-      <w:pPr>
-        <w:rPr>
-          <w:sz w:val="22"/>
-        </w:rPr>
-      </w:pPr>
-    </w:p>
-    <w:p>
-      <w:pPr>
-        <w:rPr>
-          <w:sz w:val="22"/>
-        </w:rPr>
-      </w:pPr>
-    </w:p>
-    <w:p/>
-    <w:p>
-      <w:pPr>
-        <w:pStyle w:val="Ttulo2"/>
-      </w:pPr>
-      <w:bookmarkStart w:id="7" w:name="_Toc527737324"/>
+      <w:bookmarkStart w:id="6" w:name="_Toc528406141"/>
       <w:r>
         <w:lastRenderedPageBreak/>
         <w:t>Dominio del problema</w:t>
       </w:r>
-      <w:bookmarkEnd w:id="7"/>
+      <w:bookmarkEnd w:id="6"/>
     </w:p>
     <w:p/>
     <w:p>
@@ -2383,21 +2439,7 @@
         <w:rPr>
           <w:sz w:val="22"/>
         </w:rPr>
-        <w:t xml:space="preserve"> </w:t>
-      </w:r>
-      <w:proofErr w:type="spellStart"/>
-      <w:r>
-        <w:rPr>
-          <w:sz w:val="22"/>
-        </w:rPr>
-        <w:t>MailChimp</w:t>
-      </w:r>
-      <w:proofErr w:type="spellEnd"/>
-      <w:r>
-        <w:rPr>
-          <w:sz w:val="22"/>
-        </w:rPr>
-        <w:t>).</w:t>
+        <w:t xml:space="preserve"> MailChimp).</w:t>
       </w:r>
     </w:p>
     <w:p>
@@ -2544,12 +2586,12 @@
           <w:numId w:val="8"/>
         </w:numPr>
       </w:pPr>
-      <w:bookmarkStart w:id="8" w:name="_Toc527737325"/>
+      <w:bookmarkStart w:id="7" w:name="_Toc528406142"/>
       <w:r>
         <w:lastRenderedPageBreak/>
         <w:t>GLOSARIO DE TÉRMINOS</w:t>
       </w:r>
-      <w:bookmarkEnd w:id="8"/>
+      <w:bookmarkEnd w:id="7"/>
     </w:p>
     <w:p/>
     <w:p>
@@ -3453,15 +3495,32 @@
           <w:numId w:val="8"/>
         </w:numPr>
       </w:pPr>
-      <w:bookmarkStart w:id="9" w:name="_Toc527737326"/>
+      <w:bookmarkStart w:id="8" w:name="_Toc528406143"/>
       <w:r>
         <w:lastRenderedPageBreak/>
         <w:t>VISIÓN GENERAL DEL SISTEMA</w:t>
       </w:r>
+      <w:bookmarkEnd w:id="8"/>
+    </w:p>
+    <w:p/>
+    <w:p>
+      <w:pPr>
+        <w:pStyle w:val="Ttulo2"/>
+        <w:rPr>
+          <w:rFonts w:ascii="Helvetica" w:hAnsi="Helvetica" w:cs="Helvetica"/>
+          <w:color w:val="DCDDDE"/>
+          <w:sz w:val="23"/>
+          <w:szCs w:val="23"/>
+          <w:shd w:val="clear" w:color="auto" w:fill="36393F"/>
+        </w:rPr>
+      </w:pPr>
+      <w:bookmarkStart w:id="9" w:name="_Toc528406144"/>
+      <w:r>
+        <w:t>Expectativas del sistema</w:t>
+      </w:r>
       <w:bookmarkEnd w:id="9"/>
     </w:p>
     <w:p/>
-    <w:p/>
     <w:p>
       <w:pPr>
         <w:jc w:val="both"/>
@@ -3586,11 +3645,13 @@
       <w:pPr>
         <w:pStyle w:val="Ttulo2"/>
       </w:pPr>
-      <w:bookmarkStart w:id="10" w:name="_Toc527737327"/>
+      <w:bookmarkStart w:id="10" w:name="_Toc528406145"/>
       <w:r>
         <w:t>Tipos de usuarios</w:t>
       </w:r>
+      <w:bookmarkStart w:id="11" w:name="_GoBack"/>
       <w:bookmarkEnd w:id="10"/>
+      <w:bookmarkEnd w:id="11"/>
     </w:p>
     <w:p>
       <w:pPr>
@@ -3786,12 +3847,11 @@
       <w:pPr>
         <w:pStyle w:val="Ttulo2"/>
       </w:pPr>
-      <w:bookmarkStart w:id="11" w:name="_Toc527737328"/>
-      <w:r>
-        <w:lastRenderedPageBreak/>
+      <w:bookmarkStart w:id="12" w:name="_Toc528406146"/>
+      <w:r>
         <w:t>Requisitos generales</w:t>
       </w:r>
-      <w:bookmarkEnd w:id="11"/>
+      <w:bookmarkEnd w:id="12"/>
     </w:p>
     <w:p/>
     <w:tbl>
@@ -3933,7 +3993,13 @@
               <w:rPr>
                 <w:sz w:val="22"/>
               </w:rPr>
-              <w:t xml:space="preserve"> participante o tutor legal,</w:t>
+              <w:t xml:space="preserve"> </w:t>
+            </w:r>
+            <w:r>
+              <w:rPr>
+                <w:sz w:val="22"/>
+              </w:rPr>
+              <w:t>coordinador,</w:t>
             </w:r>
           </w:p>
           <w:p>
@@ -3947,13 +4013,52 @@
                 <w:b/>
                 <w:sz w:val="22"/>
               </w:rPr>
-              <w:t xml:space="preserve">quiero </w:t>
-            </w:r>
-            <w:r>
-              <w:rPr>
-                <w:sz w:val="22"/>
-              </w:rPr>
-              <w:t>conocer la oferta de programas deportivos de la fundación y tener acceso a mis datos personales,</w:t>
+              <w:t>Q</w:t>
+            </w:r>
+            <w:r>
+              <w:rPr>
+                <w:b/>
+                <w:sz w:val="22"/>
+              </w:rPr>
+              <w:t>uiero</w:t>
+            </w:r>
+            <w:r>
+              <w:rPr>
+                <w:b/>
+                <w:sz w:val="22"/>
+              </w:rPr>
+              <w:t xml:space="preserve"> </w:t>
+            </w:r>
+            <w:r>
+              <w:rPr>
+                <w:sz w:val="22"/>
+              </w:rPr>
+              <w:t>que los</w:t>
+            </w:r>
+            <w:r>
+              <w:rPr>
+                <w:b/>
+                <w:sz w:val="22"/>
+              </w:rPr>
+              <w:t xml:space="preserve"> </w:t>
+            </w:r>
+            <w:r>
+              <w:rPr>
+                <w:sz w:val="22"/>
+              </w:rPr>
+              <w:t>participante o tutor legal conozcan</w:t>
+            </w:r>
+            <w:r>
+              <w:rPr>
+                <w:sz w:val="22"/>
+              </w:rPr>
+              <w:t xml:space="preserve"> la oferta de programas deportivos de la</w:t>
+            </w:r>
+            <w:r>
+              <w:rPr>
+                <w:sz w:val="22"/>
+              </w:rPr>
+              <w:t xml:space="preserve"> fundación y que tengan acceso a sus datos personales,</w:t>
             </w:r>
           </w:p>
           <w:p>
@@ -3973,7 +4078,13 @@
               <w:rPr>
                 <w:sz w:val="22"/>
               </w:rPr>
-              <w:t xml:space="preserve"> inscribirme en las actividades de mi interés.</w:t>
+              <w:t xml:space="preserve"> inscribirse en las actividades de su</w:t>
+            </w:r>
+            <w:r>
+              <w:rPr>
+                <w:sz w:val="22"/>
+              </w:rPr>
+              <w:t xml:space="preserve"> interés.</w:t>
             </w:r>
           </w:p>
         </w:tc>
@@ -4024,9 +4135,22 @@
             </w:r>
             <w:r>
               <w:rPr>
-                <w:sz w:val="22"/>
-              </w:rPr>
-              <w:t xml:space="preserve"> voluntario,</w:t>
+                <w:b/>
+                <w:sz w:val="22"/>
+              </w:rPr>
+              <w:t xml:space="preserve"> </w:t>
+            </w:r>
+            <w:r>
+              <w:rPr>
+                <w:sz w:val="22"/>
+              </w:rPr>
+              <w:t>coordinador</w:t>
+            </w:r>
+            <w:r>
+              <w:rPr>
+                <w:sz w:val="22"/>
+              </w:rPr>
+              <w:t>,</w:t>
             </w:r>
           </w:p>
           <w:p>
@@ -4046,7 +4170,25 @@
               <w:rPr>
                 <w:sz w:val="22"/>
               </w:rPr>
-              <w:t>administrar mis datos y mis acciones de voluntariado,</w:t>
+              <w:t>que los voluntarios administren sus</w:t>
+            </w:r>
+            <w:r>
+              <w:rPr>
+                <w:sz w:val="22"/>
+              </w:rPr>
+              <w:t xml:space="preserve"> datos y </w:t>
+            </w:r>
+            <w:r>
+              <w:rPr>
+                <w:sz w:val="22"/>
+              </w:rPr>
+              <w:t xml:space="preserve">sus </w:t>
+            </w:r>
+            <w:r>
+              <w:rPr>
+                <w:sz w:val="22"/>
+              </w:rPr>
+              <w:t>acciones de voluntariado,</w:t>
             </w:r>
           </w:p>
           <w:p>
@@ -4066,13 +4208,25 @@
               <w:rPr>
                 <w:sz w:val="22"/>
               </w:rPr>
-              <w:t xml:space="preserve"> tener</w:t>
-            </w:r>
-            <w:r>
-              <w:rPr>
-                <w:sz w:val="22"/>
-              </w:rPr>
-              <w:t xml:space="preserve"> mejor acceso a ofertas de voluntariado y comunicarme de forma más eficaz con la fundación.</w:t>
+              <w:t xml:space="preserve"> que tengan un</w:t>
+            </w:r>
+            <w:r>
+              <w:rPr>
+                <w:sz w:val="22"/>
+              </w:rPr>
+              <w:t xml:space="preserve"> mejor acceso a ofert</w:t>
+            </w:r>
+            <w:r>
+              <w:rPr>
+                <w:sz w:val="22"/>
+              </w:rPr>
+              <w:t>as de voluntariado y comunicarse</w:t>
+            </w:r>
+            <w:r>
+              <w:rPr>
+                <w:sz w:val="22"/>
+              </w:rPr>
+              <w:t xml:space="preserve"> de forma más eficaz con la fundación.</w:t>
             </w:r>
           </w:p>
         </w:tc>
@@ -4132,7 +4286,7 @@
               <w:rPr>
                 <w:sz w:val="22"/>
               </w:rPr>
-              <w:t>patrocinador,</w:t>
+              <w:t>coordinador,</w:t>
             </w:r>
           </w:p>
           <w:p>
@@ -4152,7 +4306,13 @@
               <w:rPr>
                 <w:sz w:val="22"/>
               </w:rPr>
-              <w:t>disponer de información sobre el desarrollo de los programas deportivos que patrocinamos en la fundación,</w:t>
+              <w:t>que los patrocinadores dispongan</w:t>
+            </w:r>
+            <w:r>
+              <w:rPr>
+                <w:sz w:val="22"/>
+              </w:rPr>
+              <w:t xml:space="preserve"> de información sobre el desarrollo de los programas deportivos que patrocinamos en la fundación,</w:t>
             </w:r>
           </w:p>
           <w:p>
@@ -4172,7 +4332,19 @@
               <w:rPr>
                 <w:sz w:val="22"/>
               </w:rPr>
-              <w:t xml:space="preserve"> valorar la inversión realizada y futuras subvenciones.</w:t>
+              <w:t xml:space="preserve"> </w:t>
+            </w:r>
+            <w:r>
+              <w:rPr>
+                <w:sz w:val="22"/>
+              </w:rPr>
+              <w:t>que valoren</w:t>
+            </w:r>
+            <w:r>
+              <w:rPr>
+                <w:sz w:val="22"/>
+              </w:rPr>
+              <w:t xml:space="preserve"> la inversión realizada y futuras subvenciones.</w:t>
             </w:r>
           </w:p>
         </w:tc>
@@ -4224,6 +4396,11 @@
         <w:docPartUnique/>
       </w:docPartObj>
     </w:sdtPr>
+    <w:sdtEndPr>
+      <w:rPr>
+        <w:rStyle w:val="Nmerodepgina"/>
+      </w:rPr>
+    </w:sdtEndPr>
     <w:sdtContent>
       <w:p>
         <w:pPr>
@@ -4267,10 +4444,7 @@
 <w:ftr xmlns:wpc="http://schemas.microsoft.com/office/word/2010/wordprocessingCanvas" xmlns:cx="http://schemas.microsoft.com/office/drawing/2014/chartex" xmlns:cx1="http://schemas.microsoft.com/office/drawing/2015/9/8/chartex" xmlns:cx2="http://schemas.microsoft.com/office/drawing/2015/10/21/chartex" xmlns:cx3="http://schemas.microsoft.com/office/drawing/2016/5/9/chartex" xmlns:cx4="http://schemas.microsoft.com/office/drawing/2016/5/10/chartex" xmlns:cx5="http://schemas.microsoft.com/office/drawing/2016/5/11/chartex" xmlns:cx6="http://schemas.microsoft.com/office/drawing/2016/5/12/chartex" xmlns:cx7="http://schemas.microsoft.com/office/drawing/2016/5/13/chartex" xmlns:cx8="http://schemas.microsoft.com/office/drawing/2016/5/14/chartex" xmlns:mc="http://schemas.openxmlformats.org/markup-compatibility/2006" xmlns:aink="http://schemas.microsoft.com/office/drawing/2016/ink" xmlns:am3d="http://schemas.microsoft.com/office/drawing/2017/model3d" xmlns:o="urn:schemas-microsoft-com:office:office" xmlns:r="http://schemas.openxmlformats.org/officeDocument/2006/relationships" xmlns:m="http://schemas.openxmlformats.org/officeDocument/2006/math" xmlns:v="urn:schemas-microsoft-com:vml" xmlns:wp14="http://schemas.microsoft.com/office/word/2010/wordprocessingDrawing" xmlns:wp="http://schemas.openxmlformats.org/drawingml/2006/wordprocessingDrawing" xmlns:w10="urn:schemas-microsoft-com:office:word" xmlns:w="http://schemas.openxmlformats.org/wordprocessingml/2006/main" xmlns:w14="http://schemas.microsoft.com/office/word/2010/wordml" xmlns:w15="http://schemas.microsoft.com/office/word/2012/wordml" xmlns:w16cid="http://schemas.microsoft.com/office/word/2016/wordml/cid" xmlns:w16se="http://schemas.microsoft.com/office/word/2015/wordml/symex" xmlns:wpg="http://schemas.microsoft.com/office/word/2010/wordprocessingGroup" xmlns:wpi="http://schemas.microsoft.com/office/word/2010/wordprocessingInk" xmlns:wne="http://schemas.microsoft.com/office/word/2006/wordml" xmlns:wps="http://schemas.microsoft.com/office/word/2010/wordprocessingShape" mc:Ignorable="w14 w15 w16se w16cid wp14">
   <w:sdt>
     <w:sdtPr>
-      <w:rPr>
-        <w:rStyle w:val="Nmerodepgina"/>
-      </w:rPr>
-      <w:id w:val="1412976973"/>
+      <w:id w:val="1811976439"/>
       <w:docPartObj>
         <w:docPartGallery w:val="Page Numbers (Bottom of Page)"/>
         <w:docPartUnique/>
@@ -4280,40 +4454,21 @@
       <w:p>
         <w:pPr>
           <w:pStyle w:val="Piedepgina"/>
-          <w:framePr w:wrap="none" w:vAnchor="text" w:hAnchor="margin" w:xAlign="outside" w:y="1"/>
-          <w:rPr>
-            <w:rStyle w:val="Nmerodepgina"/>
-          </w:rPr>
+          <w:jc w:val="right"/>
         </w:pPr>
         <w:r>
-          <w:rPr>
-            <w:rStyle w:val="Nmerodepgina"/>
-          </w:rPr>
           <w:fldChar w:fldCharType="begin"/>
         </w:r>
         <w:r>
-          <w:rPr>
-            <w:rStyle w:val="Nmerodepgina"/>
-          </w:rPr>
-          <w:instrText xml:space="preserve"> PAGE </w:instrText>
+          <w:instrText>PAGE   \* MERGEFORMAT</w:instrText>
         </w:r>
         <w:r>
-          <w:rPr>
-            <w:rStyle w:val="Nmerodepgina"/>
-          </w:rPr>
           <w:fldChar w:fldCharType="separate"/>
         </w:r>
         <w:r>
-          <w:rPr>
-            <w:rStyle w:val="Nmerodepgina"/>
-            <w:noProof/>
-          </w:rPr>
           <w:t>2</w:t>
         </w:r>
         <w:r>
-          <w:rPr>
-            <w:rStyle w:val="Nmerodepgina"/>
-          </w:rPr>
           <w:fldChar w:fldCharType="end"/>
         </w:r>
       </w:p>
@@ -5885,7 +6040,7 @@
       </w:tblBorders>
     </w:tblPr>
   </w:style>
-  <w:style w:type="table" w:styleId="Tablaconcuadrcula4-nfasis5">
+  <w:style w:type="table" w:styleId="Tabladecuadrcula4-nfasis5">
     <w:name w:val="Grid Table 4 Accent 5"/>
     <w:basedOn w:val="Tablanormal"/>
     <w:uiPriority w:val="49"/>
@@ -6161,6 +6316,27 @@
       <w:sz w:val="20"/>
       <w:szCs w:val="20"/>
     </w:rPr>
+  </w:style>
+  <w:style w:type="paragraph" w:styleId="Encabezado">
+    <w:name w:val="header"/>
+    <w:basedOn w:val="Normal"/>
+    <w:link w:val="EncabezadoCar"/>
+    <w:uiPriority w:val="99"/>
+    <w:unhideWhenUsed/>
+    <w:rsid w:val="00454C71"/>
+    <w:pPr>
+      <w:tabs>
+        <w:tab w:val="center" w:pos="4252"/>
+        <w:tab w:val="right" w:pos="8504"/>
+      </w:tabs>
+    </w:pPr>
+  </w:style>
+  <w:style w:type="character" w:customStyle="1" w:styleId="EncabezadoCar">
+    <w:name w:val="Encabezado Car"/>
+    <w:basedOn w:val="Fuentedeprrafopredeter"/>
+    <w:link w:val="Encabezado"/>
+    <w:uiPriority w:val="99"/>
+    <w:rsid w:val="00454C71"/>
   </w:style>
 </w:styles>
 </file>
@@ -6465,7 +6641,7 @@
 </file>
 
 <file path=customXml/itemProps1.xml><?xml version="1.0" encoding="utf-8"?>
-<ds:datastoreItem xmlns:ds="http://schemas.openxmlformats.org/officeDocument/2006/customXml" ds:itemID="{31EE851D-2997-6D45-88AA-0F0AE375FCCA}">
+<ds:datastoreItem xmlns:ds="http://schemas.openxmlformats.org/officeDocument/2006/customXml" ds:itemID="{0B402409-6DEF-4C3A-B366-5E4BA3BF5175}">
   <ds:schemaRefs>
     <ds:schemaRef ds:uri="http://schemas.openxmlformats.org/officeDocument/2006/bibliography"/>
   </ds:schemaRefs>

</xml_diff>

<commit_message>
Modificación y nuevos archivos
</commit_message>
<xml_diff>
--- a/primer-entregable/IS-G1-SSR-deporte-y-desafio.docx
+++ b/primer-entregable/IS-G1-SSR-deporte-y-desafio.docx
@@ -503,15 +503,6 @@
     </w:p>
     <w:sdt>
       <w:sdtPr>
-        <w:rPr>
-          <w:rFonts w:asciiTheme="minorHAnsi" w:eastAsiaTheme="minorHAnsi" w:hAnsiTheme="minorHAnsi" w:cstheme="minorBidi"/>
-          <w:b w:val="0"/>
-          <w:bCs w:val="0"/>
-          <w:color w:val="auto"/>
-          <w:sz w:val="24"/>
-          <w:szCs w:val="24"/>
-          <w:lang w:eastAsia="en-US"/>
-        </w:rPr>
         <w:id w:val="1857611854"/>
         <w:docPartObj>
           <w:docPartGallery w:val="Table of Contents"/>
@@ -520,7 +511,12 @@
       </w:sdtPr>
       <w:sdtEndPr>
         <w:rPr>
+          <w:rFonts w:asciiTheme="minorHAnsi" w:eastAsiaTheme="minorHAnsi" w:hAnsiTheme="minorHAnsi" w:cstheme="minorBidi"/>
           <w:noProof/>
+          <w:color w:val="auto"/>
+          <w:sz w:val="24"/>
+          <w:szCs w:val="24"/>
+          <w:lang w:eastAsia="en-US"/>
         </w:rPr>
       </w:sdtEndPr>
       <w:sdtContent>
@@ -538,6 +534,8 @@
               <w:lang w:eastAsia="es-ES_tradnl"/>
             </w:rPr>
           </w:pPr>
+          <w:bookmarkStart w:id="0" w:name="_GoBack"/>
+          <w:bookmarkEnd w:id="0"/>
         </w:p>
         <w:p>
           <w:pPr>
@@ -553,9 +551,7 @@
               <w:i w:val="0"/>
               <w:iCs w:val="0"/>
               <w:noProof/>
-              <w:sz w:val="22"/>
-              <w:szCs w:val="22"/>
-              <w:lang w:eastAsia="es-ES"/>
+              <w:lang w:eastAsia="es-ES_tradnl"/>
             </w:rPr>
           </w:pPr>
           <w:r>
@@ -575,7 +571,7 @@
             </w:rPr>
             <w:fldChar w:fldCharType="separate"/>
           </w:r>
-          <w:hyperlink w:anchor="_Toc528406135" w:history="1">
+          <w:hyperlink w:anchor="_Toc527737318" w:history="1">
             <w:r>
               <w:rPr>
                 <w:rStyle w:val="Hipervnculo"/>
@@ -591,9 +587,7 @@
                 <w:i w:val="0"/>
                 <w:iCs w:val="0"/>
                 <w:noProof/>
-                <w:sz w:val="22"/>
-                <w:szCs w:val="22"/>
-                <w:lang w:eastAsia="es-ES"/>
+                <w:lang w:eastAsia="es-ES_tradnl"/>
               </w:rPr>
               <w:tab/>
             </w:r>
@@ -623,7 +617,7 @@
                 <w:noProof/>
                 <w:webHidden/>
               </w:rPr>
-              <w:instrText xml:space="preserve"> PAGEREF _Toc528406135 \h </w:instrText>
+              <w:instrText xml:space="preserve"> PAGEREF _Toc527737318 \h </w:instrText>
             </w:r>
             <w:r>
               <w:rPr>
@@ -665,10 +659,12 @@
               <w:b w:val="0"/>
               <w:bCs w:val="0"/>
               <w:noProof/>
-              <w:lang w:eastAsia="es-ES"/>
+              <w:sz w:val="24"/>
+              <w:szCs w:val="24"/>
+              <w:lang w:eastAsia="es-ES_tradnl"/>
             </w:rPr>
           </w:pPr>
-          <w:hyperlink w:anchor="_Toc528406136" w:history="1">
+          <w:hyperlink w:anchor="_Toc527737319" w:history="1">
             <w:r>
               <w:rPr>
                 <w:rStyle w:val="Hipervnculo"/>
@@ -695,7 +691,7 @@
                 <w:noProof/>
                 <w:webHidden/>
               </w:rPr>
-              <w:instrText xml:space="preserve"> PAGEREF _Toc528406136 \h </w:instrText>
+              <w:instrText xml:space="preserve"> PAGEREF _Toc527737319 \h </w:instrText>
             </w:r>
             <w:r>
               <w:rPr>
@@ -737,10 +733,12 @@
               <w:b w:val="0"/>
               <w:bCs w:val="0"/>
               <w:noProof/>
-              <w:lang w:eastAsia="es-ES"/>
+              <w:sz w:val="24"/>
+              <w:szCs w:val="24"/>
+              <w:lang w:eastAsia="es-ES_tradnl"/>
             </w:rPr>
           </w:pPr>
-          <w:hyperlink w:anchor="_Toc528406137" w:history="1">
+          <w:hyperlink w:anchor="_Toc527737320" w:history="1">
             <w:r>
               <w:rPr>
                 <w:rStyle w:val="Hipervnculo"/>
@@ -767,7 +765,7 @@
                 <w:noProof/>
                 <w:webHidden/>
               </w:rPr>
-              <w:instrText xml:space="preserve"> PAGEREF _Toc528406137 \h </w:instrText>
+              <w:instrText xml:space="preserve"> PAGEREF _Toc527737320 \h </w:instrText>
             </w:r>
             <w:r>
               <w:rPr>
@@ -809,10 +807,12 @@
               <w:b w:val="0"/>
               <w:bCs w:val="0"/>
               <w:noProof/>
-              <w:lang w:eastAsia="es-ES"/>
+              <w:sz w:val="24"/>
+              <w:szCs w:val="24"/>
+              <w:lang w:eastAsia="es-ES_tradnl"/>
             </w:rPr>
           </w:pPr>
-          <w:hyperlink w:anchor="_Toc528406138" w:history="1">
+          <w:hyperlink w:anchor="_Toc527737321" w:history="1">
             <w:r>
               <w:rPr>
                 <w:rStyle w:val="Hipervnculo"/>
@@ -839,7 +839,7 @@
                 <w:noProof/>
                 <w:webHidden/>
               </w:rPr>
-              <w:instrText xml:space="preserve"> PAGEREF _Toc528406138 \h </w:instrText>
+              <w:instrText xml:space="preserve"> PAGEREF _Toc527737321 \h </w:instrText>
             </w:r>
             <w:r>
               <w:rPr>
@@ -881,10 +881,12 @@
               <w:b w:val="0"/>
               <w:bCs w:val="0"/>
               <w:noProof/>
-              <w:lang w:eastAsia="es-ES"/>
+              <w:sz w:val="24"/>
+              <w:szCs w:val="24"/>
+              <w:lang w:eastAsia="es-ES_tradnl"/>
             </w:rPr>
           </w:pPr>
-          <w:hyperlink w:anchor="_Toc528406139" w:history="1">
+          <w:hyperlink w:anchor="_Toc527737322" w:history="1">
             <w:r>
               <w:rPr>
                 <w:rStyle w:val="Hipervnculo"/>
@@ -911,7 +913,7 @@
                 <w:noProof/>
                 <w:webHidden/>
               </w:rPr>
-              <w:instrText xml:space="preserve"> PAGEREF _Toc528406139 \h </w:instrText>
+              <w:instrText xml:space="preserve"> PAGEREF _Toc527737322 \h </w:instrText>
             </w:r>
             <w:r>
               <w:rPr>
@@ -953,10 +955,12 @@
               <w:b w:val="0"/>
               <w:bCs w:val="0"/>
               <w:noProof/>
-              <w:lang w:eastAsia="es-ES"/>
+              <w:sz w:val="24"/>
+              <w:szCs w:val="24"/>
+              <w:lang w:eastAsia="es-ES_tradnl"/>
             </w:rPr>
           </w:pPr>
-          <w:hyperlink w:anchor="_Toc528406140" w:history="1">
+          <w:hyperlink w:anchor="_Toc527737323" w:history="1">
             <w:r>
               <w:rPr>
                 <w:rStyle w:val="Hipervnculo"/>
@@ -983,7 +987,7 @@
                 <w:noProof/>
                 <w:webHidden/>
               </w:rPr>
-              <w:instrText xml:space="preserve"> PAGEREF _Toc528406140 \h </w:instrText>
+              <w:instrText xml:space="preserve"> PAGEREF _Toc527737323 \h </w:instrText>
             </w:r>
             <w:r>
               <w:rPr>
@@ -1025,10 +1029,12 @@
               <w:b w:val="0"/>
               <w:bCs w:val="0"/>
               <w:noProof/>
-              <w:lang w:eastAsia="es-ES"/>
+              <w:sz w:val="24"/>
+              <w:szCs w:val="24"/>
+              <w:lang w:eastAsia="es-ES_tradnl"/>
             </w:rPr>
           </w:pPr>
-          <w:hyperlink w:anchor="_Toc528406141" w:history="1">
+          <w:hyperlink w:anchor="_Toc527737324" w:history="1">
             <w:r>
               <w:rPr>
                 <w:rStyle w:val="Hipervnculo"/>
@@ -1055,7 +1061,7 @@
                 <w:noProof/>
                 <w:webHidden/>
               </w:rPr>
-              <w:instrText xml:space="preserve"> PAGEREF _Toc528406141 \h </w:instrText>
+              <w:instrText xml:space="preserve"> PAGEREF _Toc527737324 \h </w:instrText>
             </w:r>
             <w:r>
               <w:rPr>
@@ -1100,12 +1106,10 @@
               <w:i w:val="0"/>
               <w:iCs w:val="0"/>
               <w:noProof/>
-              <w:sz w:val="22"/>
-              <w:szCs w:val="22"/>
-              <w:lang w:eastAsia="es-ES"/>
+              <w:lang w:eastAsia="es-ES_tradnl"/>
             </w:rPr>
           </w:pPr>
-          <w:hyperlink w:anchor="_Toc528406142" w:history="1">
+          <w:hyperlink w:anchor="_Toc527737325" w:history="1">
             <w:r>
               <w:rPr>
                 <w:rStyle w:val="Hipervnculo"/>
@@ -1121,9 +1125,7 @@
                 <w:i w:val="0"/>
                 <w:iCs w:val="0"/>
                 <w:noProof/>
-                <w:sz w:val="22"/>
-                <w:szCs w:val="22"/>
-                <w:lang w:eastAsia="es-ES"/>
+                <w:lang w:eastAsia="es-ES_tradnl"/>
               </w:rPr>
               <w:tab/>
             </w:r>
@@ -1153,7 +1155,7 @@
                 <w:noProof/>
                 <w:webHidden/>
               </w:rPr>
-              <w:instrText xml:space="preserve"> PAGEREF _Toc528406142 \h </w:instrText>
+              <w:instrText xml:space="preserve"> PAGEREF _Toc527737325 \h </w:instrText>
             </w:r>
             <w:r>
               <w:rPr>
@@ -1198,12 +1200,10 @@
               <w:i w:val="0"/>
               <w:iCs w:val="0"/>
               <w:noProof/>
-              <w:sz w:val="22"/>
-              <w:szCs w:val="22"/>
-              <w:lang w:eastAsia="es-ES"/>
+              <w:lang w:eastAsia="es-ES_tradnl"/>
             </w:rPr>
           </w:pPr>
-          <w:hyperlink w:anchor="_Toc528406143" w:history="1">
+          <w:hyperlink w:anchor="_Toc527737326" w:history="1">
             <w:r>
               <w:rPr>
                 <w:rStyle w:val="Hipervnculo"/>
@@ -1219,9 +1219,7 @@
                 <w:i w:val="0"/>
                 <w:iCs w:val="0"/>
                 <w:noProof/>
-                <w:sz w:val="22"/>
-                <w:szCs w:val="22"/>
-                <w:lang w:eastAsia="es-ES"/>
+                <w:lang w:eastAsia="es-ES_tradnl"/>
               </w:rPr>
               <w:tab/>
             </w:r>
@@ -1251,7 +1249,7 @@
                 <w:noProof/>
                 <w:webHidden/>
               </w:rPr>
-              <w:instrText xml:space="preserve"> PAGEREF _Toc528406143 \h </w:instrText>
+              <w:instrText xml:space="preserve"> PAGEREF _Toc527737326 \h </w:instrText>
             </w:r>
             <w:r>
               <w:rPr>
@@ -1293,16 +1291,18 @@
               <w:b w:val="0"/>
               <w:bCs w:val="0"/>
               <w:noProof/>
-              <w:lang w:eastAsia="es-ES"/>
+              <w:sz w:val="24"/>
+              <w:szCs w:val="24"/>
+              <w:lang w:eastAsia="es-ES_tradnl"/>
             </w:rPr>
           </w:pPr>
-          <w:hyperlink w:anchor="_Toc528406144" w:history="1">
+          <w:hyperlink w:anchor="_Toc527737327" w:history="1">
             <w:r>
               <w:rPr>
                 <w:rStyle w:val="Hipervnculo"/>
                 <w:noProof/>
               </w:rPr>
-              <w:t>Expectativas del sistema</w:t>
+              <w:t>Tipos de usuarios</w:t>
             </w:r>
             <w:r>
               <w:rPr>
@@ -1323,7 +1323,7 @@
                 <w:noProof/>
                 <w:webHidden/>
               </w:rPr>
-              <w:instrText xml:space="preserve"> PAGEREF _Toc528406144 \h </w:instrText>
+              <w:instrText xml:space="preserve"> PAGEREF _Toc527737327 \h </w:instrText>
             </w:r>
             <w:r>
               <w:rPr>
@@ -1365,16 +1365,18 @@
               <w:b w:val="0"/>
               <w:bCs w:val="0"/>
               <w:noProof/>
-              <w:lang w:eastAsia="es-ES"/>
+              <w:sz w:val="24"/>
+              <w:szCs w:val="24"/>
+              <w:lang w:eastAsia="es-ES_tradnl"/>
             </w:rPr>
           </w:pPr>
-          <w:hyperlink w:anchor="_Toc528406145" w:history="1">
+          <w:hyperlink w:anchor="_Toc527737328" w:history="1">
             <w:r>
               <w:rPr>
                 <w:rStyle w:val="Hipervnculo"/>
                 <w:noProof/>
               </w:rPr>
-              <w:t>Tipos de usuarios</w:t>
+              <w:t>Requisitos generales</w:t>
             </w:r>
             <w:r>
               <w:rPr>
@@ -1395,79 +1397,7 @@
                 <w:noProof/>
                 <w:webHidden/>
               </w:rPr>
-              <w:instrText xml:space="preserve"> PAGEREF _Toc528406145 \h </w:instrText>
-            </w:r>
-            <w:r>
-              <w:rPr>
-                <w:noProof/>
-                <w:webHidden/>
-              </w:rPr>
-            </w:r>
-            <w:r>
-              <w:rPr>
-                <w:noProof/>
-                <w:webHidden/>
-              </w:rPr>
-              <w:fldChar w:fldCharType="separate"/>
-            </w:r>
-            <w:r>
-              <w:rPr>
-                <w:noProof/>
-                <w:webHidden/>
-              </w:rPr>
-              <w:t>9</w:t>
-            </w:r>
-            <w:r>
-              <w:rPr>
-                <w:noProof/>
-                <w:webHidden/>
-              </w:rPr>
-              <w:fldChar w:fldCharType="end"/>
-            </w:r>
-          </w:hyperlink>
-        </w:p>
-        <w:p>
-          <w:pPr>
-            <w:pStyle w:val="TDC2"/>
-            <w:tabs>
-              <w:tab w:val="right" w:leader="dot" w:pos="8488"/>
-            </w:tabs>
-            <w:rPr>
-              <w:rFonts w:eastAsiaTheme="minorEastAsia"/>
-              <w:b w:val="0"/>
-              <w:bCs w:val="0"/>
-              <w:noProof/>
-              <w:lang w:eastAsia="es-ES"/>
-            </w:rPr>
-          </w:pPr>
-          <w:hyperlink w:anchor="_Toc528406146" w:history="1">
-            <w:r>
-              <w:rPr>
-                <w:rStyle w:val="Hipervnculo"/>
-                <w:noProof/>
-              </w:rPr>
-              <w:t>Requisitos generales</w:t>
-            </w:r>
-            <w:r>
-              <w:rPr>
-                <w:noProof/>
-                <w:webHidden/>
-              </w:rPr>
-              <w:tab/>
-            </w:r>
-            <w:r>
-              <w:rPr>
-                <w:noProof/>
-                <w:webHidden/>
-              </w:rPr>
-              <w:fldChar w:fldCharType="begin"/>
-            </w:r>
-            <w:r>
-              <w:rPr>
-                <w:noProof/>
-                <w:webHidden/>
-              </w:rPr>
-              <w:instrText xml:space="preserve"> PAGEREF _Toc528406146 \h </w:instrText>
+              <w:instrText xml:space="preserve"> PAGEREF _Toc527737328 \h </w:instrText>
             </w:r>
             <w:r>
               <w:rPr>
@@ -1588,12 +1518,12 @@
           <w:numId w:val="8"/>
         </w:numPr>
       </w:pPr>
-      <w:bookmarkStart w:id="0" w:name="_Toc528406135"/>
+      <w:bookmarkStart w:id="1" w:name="_Toc527737318"/>
       <w:r>
         <w:lastRenderedPageBreak/>
         <w:t>INTRODUCCIÓN AL PROBLEMA</w:t>
       </w:r>
-      <w:bookmarkEnd w:id="0"/>
+      <w:bookmarkEnd w:id="1"/>
     </w:p>
     <w:p>
       <w:pPr>
@@ -1609,11 +1539,11 @@
       <w:pPr>
         <w:pStyle w:val="Ttulo2"/>
       </w:pPr>
-      <w:bookmarkStart w:id="1" w:name="_Toc528406136"/>
+      <w:bookmarkStart w:id="2" w:name="_Toc527737319"/>
       <w:r>
         <w:t>Sobre el cliente</w:t>
       </w:r>
-      <w:bookmarkEnd w:id="1"/>
+      <w:bookmarkEnd w:id="2"/>
     </w:p>
     <w:p/>
     <w:p>
@@ -1755,11 +1685,11 @@
       <w:pPr>
         <w:pStyle w:val="Ttulo2"/>
       </w:pPr>
-      <w:bookmarkStart w:id="2" w:name="_Toc528406137"/>
+      <w:bookmarkStart w:id="3" w:name="_Toc527737320"/>
       <w:r>
         <w:t>Sobre los usuarios</w:t>
       </w:r>
-      <w:bookmarkEnd w:id="2"/>
+      <w:bookmarkEnd w:id="3"/>
     </w:p>
     <w:p/>
     <w:p>
@@ -1849,25 +1779,39 @@
       <w:pPr>
         <w:pStyle w:val="Ttulo2"/>
       </w:pPr>
-      <w:bookmarkStart w:id="3" w:name="_Toc528406138"/>
+      <w:bookmarkStart w:id="4" w:name="_Toc527737321"/>
       <w:r>
         <w:t>Estructura organizacional</w:t>
       </w:r>
-      <w:bookmarkEnd w:id="3"/>
-    </w:p>
-    <w:p/>
-    <w:p>
-      <w:pPr>
-        <w:jc w:val="both"/>
-        <w:rPr>
-          <w:sz w:val="22"/>
-        </w:rPr>
-      </w:pPr>
-      <w:r>
-        <w:rPr>
-          <w:sz w:val="22"/>
-        </w:rPr>
-        <w:t>La fundación está presidida por Jorge Pérez de Leza, cargo de carácter institucional, quien encabeza el patronato que administra la fundación. Además, existe un patronato de honor con mero carácter institucional.</w:t>
+      <w:bookmarkEnd w:id="4"/>
+    </w:p>
+    <w:p/>
+    <w:p>
+      <w:pPr>
+        <w:jc w:val="both"/>
+        <w:rPr>
+          <w:sz w:val="22"/>
+        </w:rPr>
+      </w:pPr>
+      <w:r>
+        <w:rPr>
+          <w:sz w:val="22"/>
+        </w:rPr>
+        <w:t xml:space="preserve">La fundación está presidida por Jorge Pérez de </w:t>
+      </w:r>
+      <w:proofErr w:type="spellStart"/>
+      <w:r>
+        <w:rPr>
+          <w:sz w:val="22"/>
+        </w:rPr>
+        <w:t>Leza</w:t>
+      </w:r>
+      <w:proofErr w:type="spellEnd"/>
+      <w:r>
+        <w:rPr>
+          <w:sz w:val="22"/>
+        </w:rPr>
+        <w:t>, cargo de carácter institucional, quien encabeza el patronato que administra la fundación. Además, existe un patronato de honor con mero carácter institucional.</w:t>
       </w:r>
     </w:p>
     <w:p>
@@ -1931,11 +1875,11 @@
       <w:pPr>
         <w:pStyle w:val="Ttulo2"/>
       </w:pPr>
-      <w:bookmarkStart w:id="4" w:name="_Toc528406139"/>
+      <w:bookmarkStart w:id="5" w:name="_Toc527737322"/>
       <w:r>
         <w:t>Gestión de proyectos</w:t>
       </w:r>
-      <w:bookmarkEnd w:id="4"/>
+      <w:bookmarkEnd w:id="5"/>
     </w:p>
     <w:p/>
     <w:p>
@@ -2057,11 +2001,11 @@
       <w:pPr>
         <w:pStyle w:val="Ttulo2"/>
       </w:pPr>
-      <w:bookmarkStart w:id="5" w:name="_Toc528406140"/>
+      <w:bookmarkStart w:id="6" w:name="_Toc527737323"/>
       <w:r>
         <w:t>Medición de resultados y evaluación de proyectos</w:t>
       </w:r>
-      <w:bookmarkEnd w:id="5"/>
+      <w:bookmarkEnd w:id="6"/>
     </w:p>
     <w:p/>
     <w:p>
@@ -2177,12 +2121,12 @@
       <w:pPr>
         <w:pStyle w:val="Ttulo2"/>
       </w:pPr>
-      <w:bookmarkStart w:id="6" w:name="_Toc528406141"/>
+      <w:bookmarkStart w:id="7" w:name="_Toc527737324"/>
       <w:r>
         <w:lastRenderedPageBreak/>
         <w:t>Dominio del problema</w:t>
       </w:r>
-      <w:bookmarkEnd w:id="6"/>
+      <w:bookmarkEnd w:id="7"/>
     </w:p>
     <w:p/>
     <w:p>
@@ -2439,7 +2383,21 @@
         <w:rPr>
           <w:sz w:val="22"/>
         </w:rPr>
-        <w:t xml:space="preserve"> MailChimp).</w:t>
+        <w:t xml:space="preserve"> </w:t>
+      </w:r>
+      <w:proofErr w:type="spellStart"/>
+      <w:r>
+        <w:rPr>
+          <w:sz w:val="22"/>
+        </w:rPr>
+        <w:t>MailChimp</w:t>
+      </w:r>
+      <w:proofErr w:type="spellEnd"/>
+      <w:r>
+        <w:rPr>
+          <w:sz w:val="22"/>
+        </w:rPr>
+        <w:t>).</w:t>
       </w:r>
     </w:p>
     <w:p>
@@ -2586,12 +2544,12 @@
           <w:numId w:val="8"/>
         </w:numPr>
       </w:pPr>
-      <w:bookmarkStart w:id="7" w:name="_Toc528406142"/>
+      <w:bookmarkStart w:id="8" w:name="_Toc527737325"/>
       <w:r>
         <w:lastRenderedPageBreak/>
         <w:t>GLOSARIO DE TÉRMINOS</w:t>
       </w:r>
-      <w:bookmarkEnd w:id="7"/>
+      <w:bookmarkEnd w:id="8"/>
     </w:p>
     <w:p/>
     <w:p>
@@ -2688,21 +2646,13 @@
         <w:rPr>
           <w:sz w:val="22"/>
         </w:rPr>
-        <w:t>l</w:t>
-      </w:r>
-      <w:bookmarkStart w:id="8" w:name="_GoBack"/>
-      <w:bookmarkEnd w:id="8"/>
-      <w:r>
-        <w:rPr>
-          <w:sz w:val="22"/>
-        </w:rPr>
-        <w:t>os mi</w:t>
-      </w:r>
-      <w:r>
-        <w:rPr>
-          <w:sz w:val="22"/>
-        </w:rPr>
-        <w:t>smos</w:t>
+        <w:t>los mismo</w:t>
+      </w:r>
+      <w:r>
+        <w:rPr>
+          <w:sz w:val="22"/>
+        </w:rPr>
+        <w:t>s</w:t>
       </w:r>
       <w:proofErr w:type="gramEnd"/>
       <w:r>
@@ -3503,7 +3453,7 @@
           <w:numId w:val="8"/>
         </w:numPr>
       </w:pPr>
-      <w:bookmarkStart w:id="9" w:name="_Toc528406143"/>
+      <w:bookmarkStart w:id="9" w:name="_Toc527737326"/>
       <w:r>
         <w:lastRenderedPageBreak/>
         <w:t>VISIÓN GENERAL DEL SISTEMA</w:t>
@@ -3511,153 +3461,136 @@
       <w:bookmarkEnd w:id="9"/>
     </w:p>
     <w:p/>
+    <w:p/>
+    <w:p>
+      <w:pPr>
+        <w:jc w:val="both"/>
+        <w:rPr>
+          <w:sz w:val="22"/>
+        </w:rPr>
+      </w:pPr>
+      <w:r>
+        <w:rPr>
+          <w:sz w:val="22"/>
+        </w:rPr>
+        <w:t xml:space="preserve">El objetivo principal </w:t>
+      </w:r>
+      <w:r>
+        <w:rPr>
+          <w:sz w:val="22"/>
+        </w:rPr>
+        <w:t xml:space="preserve">de este proyecto </w:t>
+      </w:r>
+      <w:r>
+        <w:rPr>
+          <w:sz w:val="22"/>
+        </w:rPr>
+        <w:t>se centra en el desarrollo de un</w:t>
+      </w:r>
+      <w:r>
+        <w:rPr>
+          <w:sz w:val="22"/>
+        </w:rPr>
+        <w:t>a intranet de gestión basada en un</w:t>
+      </w:r>
+      <w:r>
+        <w:rPr>
+          <w:sz w:val="22"/>
+        </w:rPr>
+        <w:t xml:space="preserve"> sistema de información que permita mejorar</w:t>
+      </w:r>
+      <w:r>
+        <w:rPr>
+          <w:sz w:val="22"/>
+        </w:rPr>
+        <w:t>, desde un punto de vista administrativo,</w:t>
+      </w:r>
+      <w:r>
+        <w:rPr>
+          <w:sz w:val="22"/>
+        </w:rPr>
+        <w:t xml:space="preserve"> los proyectos que se llevan a cabo en Deporte y Desafío.</w:t>
+      </w:r>
+    </w:p>
+    <w:p>
+      <w:pPr>
+        <w:jc w:val="both"/>
+        <w:rPr>
+          <w:sz w:val="22"/>
+        </w:rPr>
+      </w:pPr>
+    </w:p>
+    <w:p>
+      <w:pPr>
+        <w:jc w:val="both"/>
+        <w:rPr>
+          <w:sz w:val="22"/>
+        </w:rPr>
+      </w:pPr>
+      <w:r>
+        <w:rPr>
+          <w:sz w:val="22"/>
+        </w:rPr>
+        <w:t>En definitiva, el sistema de información debe canalizar todos los datos que derivan de los diferentes procesos que comprende cualquier proyecto de la fundación, ya sean propios de la fase de planificación y gestión, ejecución, o evaluación y memoria.</w:t>
+      </w:r>
+    </w:p>
+    <w:p>
+      <w:pPr>
+        <w:jc w:val="both"/>
+        <w:rPr>
+          <w:sz w:val="22"/>
+        </w:rPr>
+      </w:pPr>
+    </w:p>
+    <w:p>
+      <w:pPr>
+        <w:jc w:val="both"/>
+        <w:rPr>
+          <w:sz w:val="22"/>
+        </w:rPr>
+      </w:pPr>
+      <w:r>
+        <w:rPr>
+          <w:sz w:val="22"/>
+        </w:rPr>
+        <w:t>Esto permite optimizar los flujos de trabajo, principalmente economizando tiempos,</w:t>
+      </w:r>
+      <w:r>
+        <w:rPr>
+          <w:sz w:val="22"/>
+        </w:rPr>
+        <w:t xml:space="preserve"> </w:t>
+      </w:r>
+      <w:r>
+        <w:rPr>
+          <w:sz w:val="22"/>
+        </w:rPr>
+        <w:t>almacenando de forma eficaz los datos generados para su futuro uso aplicado.</w:t>
+      </w:r>
+    </w:p>
+    <w:p>
+      <w:pPr>
+        <w:rPr>
+          <w:sz w:val="22"/>
+        </w:rPr>
+      </w:pPr>
+    </w:p>
+    <w:p>
+      <w:pPr>
+        <w:rPr>
+          <w:sz w:val="22"/>
+        </w:rPr>
+      </w:pPr>
+    </w:p>
     <w:p>
       <w:pPr>
         <w:pStyle w:val="Ttulo2"/>
-        <w:rPr>
-          <w:rFonts w:ascii="Helvetica" w:hAnsi="Helvetica" w:cs="Helvetica"/>
-          <w:color w:val="DCDDDE"/>
-          <w:sz w:val="23"/>
-          <w:szCs w:val="23"/>
-          <w:shd w:val="clear" w:color="auto" w:fill="36393F"/>
-        </w:rPr>
-      </w:pPr>
-      <w:bookmarkStart w:id="10" w:name="_Toc528406144"/>
-      <w:r>
-        <w:t>Expectativas del sistema</w:t>
+      </w:pPr>
+      <w:bookmarkStart w:id="10" w:name="_Toc527737327"/>
+      <w:r>
+        <w:t>Tipos de usuarios</w:t>
       </w:r>
       <w:bookmarkEnd w:id="10"/>
-    </w:p>
-    <w:p/>
-    <w:p>
-      <w:pPr>
-        <w:jc w:val="both"/>
-        <w:rPr>
-          <w:sz w:val="22"/>
-        </w:rPr>
-      </w:pPr>
-      <w:r>
-        <w:rPr>
-          <w:sz w:val="22"/>
-        </w:rPr>
-        <w:t xml:space="preserve">El objetivo principal </w:t>
-      </w:r>
-      <w:r>
-        <w:rPr>
-          <w:sz w:val="22"/>
-        </w:rPr>
-        <w:t xml:space="preserve">de este proyecto </w:t>
-      </w:r>
-      <w:r>
-        <w:rPr>
-          <w:sz w:val="22"/>
-        </w:rPr>
-        <w:t>se centra en el desarrollo de un</w:t>
-      </w:r>
-      <w:r>
-        <w:rPr>
-          <w:sz w:val="22"/>
-        </w:rPr>
-        <w:t>a intranet de gestión basada en un</w:t>
-      </w:r>
-      <w:r>
-        <w:rPr>
-          <w:sz w:val="22"/>
-        </w:rPr>
-        <w:t xml:space="preserve"> sistema de información que permita mejorar</w:t>
-      </w:r>
-      <w:r>
-        <w:rPr>
-          <w:sz w:val="22"/>
-        </w:rPr>
-        <w:t>, desde un punto de vista administrativo,</w:t>
-      </w:r>
-      <w:r>
-        <w:rPr>
-          <w:sz w:val="22"/>
-        </w:rPr>
-        <w:t xml:space="preserve"> los proyectos que se llevan a cabo en Deporte y Desafío.</w:t>
-      </w:r>
-    </w:p>
-    <w:p>
-      <w:pPr>
-        <w:jc w:val="both"/>
-        <w:rPr>
-          <w:sz w:val="22"/>
-        </w:rPr>
-      </w:pPr>
-    </w:p>
-    <w:p>
-      <w:pPr>
-        <w:jc w:val="both"/>
-        <w:rPr>
-          <w:sz w:val="22"/>
-        </w:rPr>
-      </w:pPr>
-      <w:r>
-        <w:rPr>
-          <w:sz w:val="22"/>
-        </w:rPr>
-        <w:t>En definitiva, el sistema de información debe canalizar todos los datos que derivan de los diferentes procesos que comprende cualquier proyecto de la fundación, ya sean propios de la fase de planificación y gestión, ejecución, o evaluación y memoria.</w:t>
-      </w:r>
-    </w:p>
-    <w:p>
-      <w:pPr>
-        <w:jc w:val="both"/>
-        <w:rPr>
-          <w:sz w:val="22"/>
-        </w:rPr>
-      </w:pPr>
-    </w:p>
-    <w:p>
-      <w:pPr>
-        <w:jc w:val="both"/>
-        <w:rPr>
-          <w:sz w:val="22"/>
-        </w:rPr>
-      </w:pPr>
-      <w:r>
-        <w:rPr>
-          <w:sz w:val="22"/>
-        </w:rPr>
-        <w:t>Esto permite optimizar los flujos de trabajo, principalmente economizando tiempos,</w:t>
-      </w:r>
-      <w:r>
-        <w:rPr>
-          <w:sz w:val="22"/>
-        </w:rPr>
-        <w:t xml:space="preserve"> </w:t>
-      </w:r>
-      <w:r>
-        <w:rPr>
-          <w:sz w:val="22"/>
-        </w:rPr>
-        <w:t>almacenando de forma eficaz los datos generados para su futuro uso aplicado.</w:t>
-      </w:r>
-    </w:p>
-    <w:p>
-      <w:pPr>
-        <w:rPr>
-          <w:sz w:val="22"/>
-        </w:rPr>
-      </w:pPr>
-    </w:p>
-    <w:p>
-      <w:pPr>
-        <w:rPr>
-          <w:sz w:val="22"/>
-        </w:rPr>
-      </w:pPr>
-    </w:p>
-    <w:p>
-      <w:pPr>
-        <w:pStyle w:val="Ttulo2"/>
-      </w:pPr>
-      <w:bookmarkStart w:id="11" w:name="_Toc528406145"/>
-      <w:r>
-        <w:t>Tipos de usuarios</w:t>
-      </w:r>
-      <w:bookmarkEnd w:id="11"/>
     </w:p>
     <w:p>
       <w:pPr>
@@ -3853,11 +3786,12 @@
       <w:pPr>
         <w:pStyle w:val="Ttulo2"/>
       </w:pPr>
-      <w:bookmarkStart w:id="12" w:name="_Toc528406146"/>
-      <w:r>
+      <w:bookmarkStart w:id="11" w:name="_Toc527737328"/>
+      <w:r>
+        <w:lastRenderedPageBreak/>
         <w:t>Requisitos generales</w:t>
       </w:r>
-      <w:bookmarkEnd w:id="12"/>
+      <w:bookmarkEnd w:id="11"/>
     </w:p>
     <w:p/>
     <w:tbl>
@@ -3999,13 +3933,7 @@
               <w:rPr>
                 <w:sz w:val="22"/>
               </w:rPr>
-              <w:t xml:space="preserve"> </w:t>
-            </w:r>
-            <w:r>
-              <w:rPr>
-                <w:sz w:val="22"/>
-              </w:rPr>
-              <w:t>coordinador,</w:t>
+              <w:t xml:space="preserve"> participante o tutor legal,</w:t>
             </w:r>
           </w:p>
           <w:p>
@@ -4018,55 +3946,14 @@
               <w:rPr>
                 <w:b/>
                 <w:sz w:val="22"/>
-                <w:u w:val="single"/>
-              </w:rPr>
-              <w:t>q</w:t>
-            </w:r>
-            <w:r>
-              <w:rPr>
-                <w:b/>
+              </w:rPr>
+              <w:t xml:space="preserve">quiero </w:t>
+            </w:r>
+            <w:r>
+              <w:rPr>
                 <w:sz w:val="22"/>
-                <w:u w:val="single"/>
-              </w:rPr>
-              <w:t>uiero</w:t>
-            </w:r>
-            <w:r>
-              <w:rPr>
-                <w:b/>
-                <w:sz w:val="22"/>
-              </w:rPr>
-              <w:t xml:space="preserve"> </w:t>
-            </w:r>
-            <w:r>
-              <w:rPr>
-                <w:sz w:val="22"/>
-              </w:rPr>
-              <w:t>que los</w:t>
-            </w:r>
-            <w:r>
-              <w:rPr>
-                <w:b/>
-                <w:sz w:val="22"/>
-              </w:rPr>
-              <w:t xml:space="preserve"> </w:t>
-            </w:r>
-            <w:r>
-              <w:rPr>
-                <w:sz w:val="22"/>
-              </w:rPr>
-              <w:t>participante o tutor legal conozcan</w:t>
-            </w:r>
-            <w:r>
-              <w:rPr>
-                <w:sz w:val="22"/>
-              </w:rPr>
-              <w:t xml:space="preserve"> la oferta de programas deportivos de la</w:t>
-            </w:r>
-            <w:r>
-              <w:rPr>
-                <w:sz w:val="22"/>
-              </w:rPr>
-              <w:t xml:space="preserve"> fundación y que tengan acceso a sus datos personales,</w:t>
+              </w:rPr>
+              <w:t>conocer la oferta de programas deportivos de la fundación y tener acceso a mis datos personales,</w:t>
             </w:r>
           </w:p>
           <w:p>
@@ -4086,13 +3973,7 @@
               <w:rPr>
                 <w:sz w:val="22"/>
               </w:rPr>
-              <w:t xml:space="preserve"> inscribirse en las actividades de su</w:t>
-            </w:r>
-            <w:r>
-              <w:rPr>
-                <w:sz w:val="22"/>
-              </w:rPr>
-              <w:t xml:space="preserve"> interés.</w:t>
+              <w:t xml:space="preserve"> inscribirme en las actividades de mi interés.</w:t>
             </w:r>
           </w:p>
         </w:tc>
@@ -4143,22 +4024,9 @@
             </w:r>
             <w:r>
               <w:rPr>
-                <w:b/>
                 <w:sz w:val="22"/>
               </w:rPr>
-              <w:t xml:space="preserve"> </w:t>
-            </w:r>
-            <w:r>
-              <w:rPr>
-                <w:sz w:val="22"/>
-              </w:rPr>
-              <w:t>coordinador</w:t>
-            </w:r>
-            <w:r>
-              <w:rPr>
-                <w:sz w:val="22"/>
-              </w:rPr>
-              <w:t>,</w:t>
+              <w:t xml:space="preserve"> voluntario,</w:t>
             </w:r>
           </w:p>
           <w:p>
@@ -4178,25 +4046,7 @@
               <w:rPr>
                 <w:sz w:val="22"/>
               </w:rPr>
-              <w:t>que los voluntarios administren sus</w:t>
-            </w:r>
-            <w:r>
-              <w:rPr>
-                <w:sz w:val="22"/>
-              </w:rPr>
-              <w:t xml:space="preserve"> datos y </w:t>
-            </w:r>
-            <w:r>
-              <w:rPr>
-                <w:sz w:val="22"/>
-              </w:rPr>
-              <w:t xml:space="preserve">sus </w:t>
-            </w:r>
-            <w:r>
-              <w:rPr>
-                <w:sz w:val="22"/>
-              </w:rPr>
-              <w:t>acciones de voluntariado,</w:t>
+              <w:t>administrar mis datos y mis acciones de voluntariado,</w:t>
             </w:r>
           </w:p>
           <w:p>
@@ -4216,25 +4066,13 @@
               <w:rPr>
                 <w:sz w:val="22"/>
               </w:rPr>
-              <w:t xml:space="preserve"> que tengan un</w:t>
+              <w:t xml:space="preserve"> tener</w:t>
             </w:r>
             <w:r>
               <w:rPr>
                 <w:sz w:val="22"/>
               </w:rPr>
-              <w:t xml:space="preserve"> mejor acceso a ofert</w:t>
-            </w:r>
-            <w:r>
-              <w:rPr>
-                <w:sz w:val="22"/>
-              </w:rPr>
-              <w:t>as de voluntariado y comunicarse</w:t>
-            </w:r>
-            <w:r>
-              <w:rPr>
-                <w:sz w:val="22"/>
-              </w:rPr>
-              <w:t xml:space="preserve"> de forma más eficaz con la fundación.</w:t>
+              <w:t xml:space="preserve"> mejor acceso a ofertas de voluntariado y comunicarme de forma más eficaz con la fundación.</w:t>
             </w:r>
           </w:p>
         </w:tc>
@@ -4294,7 +4132,7 @@
               <w:rPr>
                 <w:sz w:val="22"/>
               </w:rPr>
-              <w:t>coordinador,</w:t>
+              <w:t>patrocinador,</w:t>
             </w:r>
           </w:p>
           <w:p>
@@ -4314,13 +4152,7 @@
               <w:rPr>
                 <w:sz w:val="22"/>
               </w:rPr>
-              <w:t>que los patrocinadores dispongan</w:t>
-            </w:r>
-            <w:r>
-              <w:rPr>
-                <w:sz w:val="22"/>
-              </w:rPr>
-              <w:t xml:space="preserve"> de información sobre el desarrollo de los programas deportivos que patrocinamos en la fundación,</w:t>
+              <w:t>disponer de información sobre el desarrollo de los programas deportivos que patrocinamos en la fundación,</w:t>
             </w:r>
           </w:p>
           <w:p>
@@ -4340,19 +4172,7 @@
               <w:rPr>
                 <w:sz w:val="22"/>
               </w:rPr>
-              <w:t xml:space="preserve"> </w:t>
-            </w:r>
-            <w:r>
-              <w:rPr>
-                <w:sz w:val="22"/>
-              </w:rPr>
-              <w:t>que valoren</w:t>
-            </w:r>
-            <w:r>
-              <w:rPr>
-                <w:sz w:val="22"/>
-              </w:rPr>
-              <w:t xml:space="preserve"> la inversión realizada y futuras subvenciones.</w:t>
+              <w:t xml:space="preserve"> valorar la inversión realizada y futuras subvenciones.</w:t>
             </w:r>
           </w:p>
         </w:tc>
@@ -4404,11 +4224,6 @@
         <w:docPartUnique/>
       </w:docPartObj>
     </w:sdtPr>
-    <w:sdtEndPr>
-      <w:rPr>
-        <w:rStyle w:val="Nmerodepgina"/>
-      </w:rPr>
-    </w:sdtEndPr>
     <w:sdtContent>
       <w:p>
         <w:pPr>
@@ -4452,32 +4267,53 @@
 <w:ftr xmlns:wpc="http://schemas.microsoft.com/office/word/2010/wordprocessingCanvas" xmlns:cx="http://schemas.microsoft.com/office/drawing/2014/chartex" xmlns:cx1="http://schemas.microsoft.com/office/drawing/2015/9/8/chartex" xmlns:cx2="http://schemas.microsoft.com/office/drawing/2015/10/21/chartex" xmlns:cx3="http://schemas.microsoft.com/office/drawing/2016/5/9/chartex" xmlns:cx4="http://schemas.microsoft.com/office/drawing/2016/5/10/chartex" xmlns:cx5="http://schemas.microsoft.com/office/drawing/2016/5/11/chartex" xmlns:cx6="http://schemas.microsoft.com/office/drawing/2016/5/12/chartex" xmlns:cx7="http://schemas.microsoft.com/office/drawing/2016/5/13/chartex" xmlns:cx8="http://schemas.microsoft.com/office/drawing/2016/5/14/chartex" xmlns:mc="http://schemas.openxmlformats.org/markup-compatibility/2006" xmlns:aink="http://schemas.microsoft.com/office/drawing/2016/ink" xmlns:am3d="http://schemas.microsoft.com/office/drawing/2017/model3d" xmlns:o="urn:schemas-microsoft-com:office:office" xmlns:r="http://schemas.openxmlformats.org/officeDocument/2006/relationships" xmlns:m="http://schemas.openxmlformats.org/officeDocument/2006/math" xmlns:v="urn:schemas-microsoft-com:vml" xmlns:wp14="http://schemas.microsoft.com/office/word/2010/wordprocessingDrawing" xmlns:wp="http://schemas.openxmlformats.org/drawingml/2006/wordprocessingDrawing" xmlns:w10="urn:schemas-microsoft-com:office:word" xmlns:w="http://schemas.openxmlformats.org/wordprocessingml/2006/main" xmlns:w14="http://schemas.microsoft.com/office/word/2010/wordml" xmlns:w15="http://schemas.microsoft.com/office/word/2012/wordml" xmlns:w16cid="http://schemas.microsoft.com/office/word/2016/wordml/cid" xmlns:w16se="http://schemas.microsoft.com/office/word/2015/wordml/symex" xmlns:wpg="http://schemas.microsoft.com/office/word/2010/wordprocessingGroup" xmlns:wpi="http://schemas.microsoft.com/office/word/2010/wordprocessingInk" xmlns:wne="http://schemas.microsoft.com/office/word/2006/wordml" xmlns:wps="http://schemas.microsoft.com/office/word/2010/wordprocessingShape" mc:Ignorable="w14 w15 w16se w16cid wp14">
   <w:sdt>
     <w:sdtPr>
-      <w:id w:val="1811976439"/>
+      <w:rPr>
+        <w:rStyle w:val="Nmerodepgina"/>
+      </w:rPr>
+      <w:id w:val="1412976973"/>
       <w:docPartObj>
         <w:docPartGallery w:val="Page Numbers (Bottom of Page)"/>
         <w:docPartUnique/>
       </w:docPartObj>
     </w:sdtPr>
-    <w:sdtEndPr/>
     <w:sdtContent>
       <w:p>
         <w:pPr>
           <w:pStyle w:val="Piedepgina"/>
-          <w:jc w:val="right"/>
+          <w:framePr w:wrap="none" w:vAnchor="text" w:hAnchor="margin" w:xAlign="outside" w:y="1"/>
+          <w:rPr>
+            <w:rStyle w:val="Nmerodepgina"/>
+          </w:rPr>
         </w:pPr>
         <w:r>
+          <w:rPr>
+            <w:rStyle w:val="Nmerodepgina"/>
+          </w:rPr>
           <w:fldChar w:fldCharType="begin"/>
         </w:r>
         <w:r>
-          <w:instrText>PAGE   \* MERGEFORMAT</w:instrText>
+          <w:rPr>
+            <w:rStyle w:val="Nmerodepgina"/>
+          </w:rPr>
+          <w:instrText xml:space="preserve"> PAGE </w:instrText>
         </w:r>
         <w:r>
+          <w:rPr>
+            <w:rStyle w:val="Nmerodepgina"/>
+          </w:rPr>
           <w:fldChar w:fldCharType="separate"/>
         </w:r>
         <w:r>
+          <w:rPr>
+            <w:rStyle w:val="Nmerodepgina"/>
+            <w:noProof/>
+          </w:rPr>
           <w:t>2</w:t>
         </w:r>
         <w:r>
+          <w:rPr>
+            <w:rStyle w:val="Nmerodepgina"/>
+          </w:rPr>
           <w:fldChar w:fldCharType="end"/>
         </w:r>
       </w:p>
@@ -6326,27 +6162,6 @@
       <w:szCs w:val="20"/>
     </w:rPr>
   </w:style>
-  <w:style w:type="paragraph" w:styleId="Encabezado">
-    <w:name w:val="header"/>
-    <w:basedOn w:val="Normal"/>
-    <w:link w:val="EncabezadoCar"/>
-    <w:uiPriority w:val="99"/>
-    <w:unhideWhenUsed/>
-    <w:rsid w:val="00454C71"/>
-    <w:pPr>
-      <w:tabs>
-        <w:tab w:val="center" w:pos="4252"/>
-        <w:tab w:val="right" w:pos="8504"/>
-      </w:tabs>
-    </w:pPr>
-  </w:style>
-  <w:style w:type="character" w:customStyle="1" w:styleId="EncabezadoCar">
-    <w:name w:val="Encabezado Car"/>
-    <w:basedOn w:val="Fuentedeprrafopredeter"/>
-    <w:link w:val="Encabezado"/>
-    <w:uiPriority w:val="99"/>
-    <w:rsid w:val="00454C71"/>
-  </w:style>
 </w:styles>
 </file>
 
@@ -6650,7 +6465,7 @@
 </file>
 
 <file path=customXml/itemProps1.xml><?xml version="1.0" encoding="utf-8"?>
-<ds:datastoreItem xmlns:ds="http://schemas.openxmlformats.org/officeDocument/2006/customXml" ds:itemID="{0E61A999-6E9F-40E4-A96F-107772CC1211}">
+<ds:datastoreItem xmlns:ds="http://schemas.openxmlformats.org/officeDocument/2006/customXml" ds:itemID="{31EE851D-2997-6D45-88AA-0F0AE375FCCA}">
   <ds:schemaRefs>
     <ds:schemaRef ds:uri="http://schemas.openxmlformats.org/officeDocument/2006/bibliography"/>
   </ds:schemaRefs>

</xml_diff>